<commit_message>
finalizado. subir a github
</commit_message>
<xml_diff>
--- a/Windows Communications Foundation.docx
+++ b/Windows Communications Foundation.docx
@@ -15,120 +15,97 @@
           <w:b/>
           <w:sz w:val="32"/>
         </w:rPr>
-        <w:t xml:space="preserve">Windows </w:t>
-      </w:r>
-      <w:proofErr w:type="spellStart"/>
-      <w:r>
+        <w:t>WCF</w:t>
+      </w:r>
+    </w:p>
+    <w:p>
+      <w:pPr>
+        <w:spacing w:line="240" w:lineRule="auto"/>
+      </w:pPr>
+      <w:r>
+        <w:t>WCF es un marco de trabajo para la creación de aplicaciones orientadas a servicios.</w:t>
+      </w:r>
+      <w:r>
+        <w:t xml:space="preserve"> Con WCF es posible enviar datos como mensajes asíncronos de un extremo a otro. Los mensajes pueden ser simples o complejos. La base de WCF es lo que se conoce como ABC:</w:t>
+      </w:r>
+    </w:p>
+    <w:p>
+      <w:pPr>
+        <w:spacing w:line="240" w:lineRule="auto"/>
+      </w:pPr>
+      <w:r>
+        <w:t>A (</w:t>
+      </w:r>
+      <w:proofErr w:type="spellStart"/>
+      <w:r>
+        <w:t>Address</w:t>
+      </w:r>
+      <w:proofErr w:type="spellEnd"/>
+      <w:r>
+        <w:t>) que especifica la ubicación del servicio.</w:t>
+      </w:r>
+    </w:p>
+    <w:p>
+      <w:pPr>
+        <w:spacing w:line="240" w:lineRule="auto"/>
+      </w:pPr>
+      <w:r>
+        <w:t>B (</w:t>
+      </w:r>
+      <w:proofErr w:type="spellStart"/>
+      <w:r>
+        <w:t>Binding</w:t>
+      </w:r>
+      <w:proofErr w:type="spellEnd"/>
+      <w:r>
+        <w:t>) que indica de que forma debe establecerse la conexión</w:t>
+      </w:r>
+      <w:r>
+        <w:t xml:space="preserve"> (http, https, </w:t>
+      </w:r>
+      <w:proofErr w:type="spellStart"/>
+      <w:r>
+        <w:t>etc</w:t>
+      </w:r>
+      <w:proofErr w:type="spellEnd"/>
+      <w:r>
+        <w:t>…)</w:t>
+      </w:r>
+      <w:r>
+        <w:t>.</w:t>
+      </w:r>
+    </w:p>
+    <w:p>
+      <w:pPr>
+        <w:spacing w:line="240" w:lineRule="auto"/>
+      </w:pPr>
+      <w:r>
+        <w:t>C (</w:t>
+      </w:r>
+      <w:proofErr w:type="spellStart"/>
+      <w:r>
+        <w:t>Contract</w:t>
+      </w:r>
+      <w:proofErr w:type="spellEnd"/>
+      <w:r>
+        <w:t>) que determina la funcionalidad del servicio</w:t>
+      </w:r>
+      <w:r>
+        <w:t>.</w:t>
+      </w:r>
+    </w:p>
+    <w:p>
+      <w:pPr>
+        <w:spacing w:line="240" w:lineRule="auto"/>
         <w:rPr>
           <w:b/>
-          <w:sz w:val="32"/>
-        </w:rPr>
-        <w:t>Communications</w:t>
-      </w:r>
-      <w:proofErr w:type="spellEnd"/>
+          <w:sz w:val="28"/>
+        </w:rPr>
+      </w:pPr>
       <w:r>
         <w:rPr>
           <w:b/>
-          <w:sz w:val="32"/>
-        </w:rPr>
-        <w:t xml:space="preserve"> </w:t>
-      </w:r>
-      <w:proofErr w:type="spellStart"/>
-      <w:r>
-        <w:rPr>
-          <w:b/>
-          <w:sz w:val="32"/>
-        </w:rPr>
-        <w:t>Foundation</w:t>
-      </w:r>
-      <w:proofErr w:type="spellEnd"/>
-    </w:p>
-    <w:p>
-      <w:pPr>
-        <w:spacing w:line="240" w:lineRule="auto"/>
-      </w:pPr>
-      <w:r>
-        <w:t>WCF es un marco de trabajo para la creación de aplicaciones orientadas a servicios.</w:t>
-      </w:r>
-      <w:r>
-        <w:t xml:space="preserve"> Con WCF es posible enviar datos como mensajes asíncronos de un extremo a otro. Los mensajes pueden ser simples o complejos. La base de WCF es lo que se conoce como ABC:</w:t>
-      </w:r>
-    </w:p>
-    <w:p>
-      <w:pPr>
-        <w:spacing w:line="240" w:lineRule="auto"/>
-      </w:pPr>
-      <w:r>
-        <w:t>A (</w:t>
-      </w:r>
-      <w:proofErr w:type="spellStart"/>
-      <w:r>
-        <w:t>Address</w:t>
-      </w:r>
-      <w:proofErr w:type="spellEnd"/>
-      <w:r>
-        <w:t>) que especifica la ubicación del servicio.</w:t>
-      </w:r>
-    </w:p>
-    <w:p>
-      <w:pPr>
-        <w:spacing w:line="240" w:lineRule="auto"/>
-      </w:pPr>
-      <w:r>
-        <w:t>B (</w:t>
-      </w:r>
-      <w:proofErr w:type="spellStart"/>
-      <w:r>
-        <w:t>Binding</w:t>
-      </w:r>
-      <w:proofErr w:type="spellEnd"/>
-      <w:r>
-        <w:t>) que indica de que forma debe establecerse la conexión</w:t>
-      </w:r>
-      <w:r>
-        <w:t xml:space="preserve"> (http, https, </w:t>
-      </w:r>
-      <w:proofErr w:type="spellStart"/>
-      <w:r>
-        <w:t>etc</w:t>
-      </w:r>
-      <w:proofErr w:type="spellEnd"/>
-      <w:r>
-        <w:t>…)</w:t>
-      </w:r>
-      <w:r>
-        <w:t>.</w:t>
-      </w:r>
-    </w:p>
-    <w:p>
-      <w:pPr>
-        <w:spacing w:line="240" w:lineRule="auto"/>
-      </w:pPr>
-      <w:r>
-        <w:t>C (</w:t>
-      </w:r>
-      <w:proofErr w:type="spellStart"/>
-      <w:r>
-        <w:t>Contract</w:t>
-      </w:r>
-      <w:proofErr w:type="spellEnd"/>
-      <w:r>
-        <w:t>) que determina la funcionalidad del servicio</w:t>
-      </w:r>
-      <w:r>
-        <w:t>.</w:t>
-      </w:r>
-    </w:p>
-    <w:p>
-      <w:pPr>
-        <w:spacing w:line="240" w:lineRule="auto"/>
-        <w:rPr>
-          <w:b/>
-        </w:rPr>
-      </w:pPr>
-      <w:r>
-        <w:rPr>
-          <w:b/>
+          <w:sz w:val="28"/>
         </w:rPr>
         <w:t>Contrato</w:t>
       </w:r>
@@ -340,20 +317,3327 @@
     <w:p>
       <w:pPr>
         <w:spacing w:line="240" w:lineRule="auto"/>
-      </w:pPr>
-      <w:r>
-        <w:t>Video 5</w:t>
-      </w:r>
-      <w:r>
-        <w:t xml:space="preserve"> minuto 28  da un error el código</w:t>
+        <w:rPr>
+          <w:sz w:val="28"/>
+        </w:rPr>
+      </w:pPr>
+      <w:r>
+        <w:rPr>
+          <w:b/>
+          <w:sz w:val="28"/>
+        </w:rPr>
+        <w:t>Configurar un servicio</w:t>
+      </w:r>
+    </w:p>
+    <w:p>
+      <w:pPr>
+        <w:spacing w:line="240" w:lineRule="auto"/>
+      </w:pPr>
+      <w:proofErr w:type="spellStart"/>
+      <w:proofErr w:type="gramStart"/>
+      <w:r>
+        <w:rPr>
+          <w:b/>
+        </w:rPr>
+        <w:t>Endpoint</w:t>
+      </w:r>
+      <w:proofErr w:type="spellEnd"/>
+      <w:r>
+        <w:t xml:space="preserve"> .</w:t>
+      </w:r>
+      <w:proofErr w:type="gramEnd"/>
+      <w:r>
+        <w:t xml:space="preserve">- Un servicio WCF es un programa que expone una colección de </w:t>
+      </w:r>
+      <w:proofErr w:type="spellStart"/>
+      <w:r>
+        <w:t>Endpoints</w:t>
+      </w:r>
+      <w:proofErr w:type="spellEnd"/>
+      <w:r>
+        <w:t xml:space="preserve"> (puntos de entrada). Un cliente es un programa que intercambia mensajes con uno o más </w:t>
+      </w:r>
+      <w:proofErr w:type="spellStart"/>
+      <w:r>
+        <w:t>endpoints</w:t>
+      </w:r>
+      <w:proofErr w:type="spellEnd"/>
+      <w:r>
+        <w:t xml:space="preserve">. Cada </w:t>
+      </w:r>
+      <w:proofErr w:type="spellStart"/>
+      <w:r>
+        <w:t>endpoint</w:t>
+      </w:r>
+      <w:proofErr w:type="spellEnd"/>
+      <w:r>
+        <w:t xml:space="preserve"> está compuesto por una dirección (A - </w:t>
+      </w:r>
+      <w:proofErr w:type="spellStart"/>
+      <w:r>
+        <w:t>Address</w:t>
+      </w:r>
+      <w:proofErr w:type="spellEnd"/>
+      <w:r>
+        <w:t xml:space="preserve">) que indica donde está desplegado el servicio, es una dirección de red, enlace (B - </w:t>
+      </w:r>
+      <w:proofErr w:type="spellStart"/>
+      <w:r>
+        <w:t>Binding</w:t>
+      </w:r>
+      <w:proofErr w:type="spellEnd"/>
+      <w:r>
+        <w:t xml:space="preserve">) que indica como establecer el contacto con el servicio, protocolo, codificación y seguridad y un contrato (C – </w:t>
+      </w:r>
+      <w:proofErr w:type="spellStart"/>
+      <w:r>
+        <w:t>Contract</w:t>
+      </w:r>
+      <w:proofErr w:type="spellEnd"/>
+      <w:r>
+        <w:t>) que indica que funcionalidades se exponen en el servicio.</w:t>
+      </w:r>
+    </w:p>
+    <w:p>
+      <w:pPr>
+        <w:spacing w:line="240" w:lineRule="auto"/>
+      </w:pPr>
+      <w:r>
+        <w:t xml:space="preserve">La configuración del servicio se hace en el </w:t>
+      </w:r>
+      <w:proofErr w:type="spellStart"/>
+      <w:r>
+        <w:t>webconfig</w:t>
+      </w:r>
+      <w:proofErr w:type="spellEnd"/>
+      <w:r>
+        <w:t xml:space="preserve"> dentro de la etiqueta &lt;</w:t>
+      </w:r>
+      <w:proofErr w:type="spellStart"/>
+      <w:proofErr w:type="gramStart"/>
+      <w:r>
+        <w:t>system.ServiceModel</w:t>
+      </w:r>
+      <w:proofErr w:type="spellEnd"/>
+      <w:proofErr w:type="gramEnd"/>
+      <w:r>
+        <w:t>&gt;.</w:t>
+      </w:r>
+      <w:r>
+        <w:t xml:space="preserve"> En nuestro ejemplo añadiremos la</w:t>
+      </w:r>
+      <w:r>
+        <w:t>s</w:t>
+      </w:r>
+      <w:r>
+        <w:t xml:space="preserve"> siguiente</w:t>
+      </w:r>
+      <w:r>
+        <w:t>s</w:t>
+      </w:r>
+      <w:r>
+        <w:t xml:space="preserve"> etiqueta</w:t>
+      </w:r>
+      <w:r>
+        <w:t>s</w:t>
+      </w:r>
+      <w:r>
+        <w:t>:</w:t>
+      </w:r>
+    </w:p>
+    <w:p>
+      <w:pPr>
+        <w:autoSpaceDE w:val="0"/>
+        <w:autoSpaceDN w:val="0"/>
+        <w:adjustRightInd w:val="0"/>
+        <w:spacing w:after="0" w:line="240" w:lineRule="auto"/>
+        <w:rPr>
+          <w:rFonts w:ascii="Consolas" w:hAnsi="Consolas" w:cs="Consolas"/>
+          <w:color w:val="000000"/>
+          <w:sz w:val="19"/>
+          <w:szCs w:val="19"/>
+        </w:rPr>
+      </w:pPr>
+      <w:r>
+        <w:rPr>
+          <w:rFonts w:ascii="Consolas" w:hAnsi="Consolas" w:cs="Consolas"/>
+          <w:color w:val="0000FF"/>
+          <w:sz w:val="19"/>
+          <w:szCs w:val="19"/>
+        </w:rPr>
+        <w:t>&lt;</w:t>
+      </w:r>
+      <w:proofErr w:type="spellStart"/>
+      <w:r>
+        <w:rPr>
+          <w:rFonts w:ascii="Consolas" w:hAnsi="Consolas" w:cs="Consolas"/>
+          <w:color w:val="A31515"/>
+          <w:sz w:val="19"/>
+          <w:szCs w:val="19"/>
+        </w:rPr>
+        <w:t>bindings</w:t>
+      </w:r>
+      <w:proofErr w:type="spellEnd"/>
+      <w:r>
+        <w:rPr>
+          <w:rFonts w:ascii="Consolas" w:hAnsi="Consolas" w:cs="Consolas"/>
+          <w:color w:val="0000FF"/>
+          <w:sz w:val="19"/>
+          <w:szCs w:val="19"/>
+        </w:rPr>
+        <w:t>&gt;</w:t>
+      </w:r>
+    </w:p>
+    <w:p>
+      <w:pPr>
+        <w:autoSpaceDE w:val="0"/>
+        <w:autoSpaceDN w:val="0"/>
+        <w:adjustRightInd w:val="0"/>
+        <w:spacing w:after="0" w:line="240" w:lineRule="auto"/>
+        <w:rPr>
+          <w:rFonts w:ascii="Consolas" w:hAnsi="Consolas" w:cs="Consolas"/>
+          <w:color w:val="000000"/>
+          <w:sz w:val="19"/>
+          <w:szCs w:val="19"/>
+        </w:rPr>
+      </w:pPr>
+      <w:r>
+        <w:rPr>
+          <w:rFonts w:ascii="Consolas" w:hAnsi="Consolas" w:cs="Consolas"/>
+          <w:color w:val="0000FF"/>
+          <w:sz w:val="19"/>
+          <w:szCs w:val="19"/>
+        </w:rPr>
+        <w:tab/>
+        <w:t>&lt;</w:t>
+      </w:r>
+      <w:proofErr w:type="spellStart"/>
+      <w:r>
+        <w:rPr>
+          <w:rFonts w:ascii="Consolas" w:hAnsi="Consolas" w:cs="Consolas"/>
+          <w:color w:val="A31515"/>
+          <w:sz w:val="19"/>
+          <w:szCs w:val="19"/>
+        </w:rPr>
+        <w:t>basicHttpBinding</w:t>
+      </w:r>
+      <w:proofErr w:type="spellEnd"/>
+      <w:r>
+        <w:rPr>
+          <w:rFonts w:ascii="Consolas" w:hAnsi="Consolas" w:cs="Consolas"/>
+          <w:color w:val="0000FF"/>
+          <w:sz w:val="19"/>
+          <w:szCs w:val="19"/>
+        </w:rPr>
+        <w:t>&gt;</w:t>
+      </w:r>
+    </w:p>
+    <w:p>
+      <w:pPr>
+        <w:autoSpaceDE w:val="0"/>
+        <w:autoSpaceDN w:val="0"/>
+        <w:adjustRightInd w:val="0"/>
+        <w:spacing w:after="0" w:line="240" w:lineRule="auto"/>
+        <w:ind w:left="1410"/>
+        <w:rPr>
+          <w:rFonts w:ascii="Consolas" w:hAnsi="Consolas" w:cs="Consolas"/>
+          <w:color w:val="000000"/>
+          <w:sz w:val="19"/>
+          <w:szCs w:val="19"/>
+        </w:rPr>
+      </w:pPr>
+      <w:r>
+        <w:rPr>
+          <w:rFonts w:ascii="Consolas" w:hAnsi="Consolas" w:cs="Consolas"/>
+          <w:color w:val="0000FF"/>
+          <w:sz w:val="19"/>
+          <w:szCs w:val="19"/>
+        </w:rPr>
+        <w:t>&lt;</w:t>
+      </w:r>
+      <w:proofErr w:type="spellStart"/>
+      <w:r>
+        <w:rPr>
+          <w:rFonts w:ascii="Consolas" w:hAnsi="Consolas" w:cs="Consolas"/>
+          <w:color w:val="A31515"/>
+          <w:sz w:val="19"/>
+          <w:szCs w:val="19"/>
+        </w:rPr>
+        <w:t>binding</w:t>
+      </w:r>
+      <w:proofErr w:type="spellEnd"/>
+      <w:r>
+        <w:rPr>
+          <w:rFonts w:ascii="Consolas" w:hAnsi="Consolas" w:cs="Consolas"/>
+          <w:color w:val="0000FF"/>
+          <w:sz w:val="19"/>
+          <w:szCs w:val="19"/>
+        </w:rPr>
+        <w:t xml:space="preserve"> </w:t>
+      </w:r>
+      <w:proofErr w:type="spellStart"/>
+      <w:r>
+        <w:rPr>
+          <w:rFonts w:ascii="Consolas" w:hAnsi="Consolas" w:cs="Consolas"/>
+          <w:color w:val="FF0000"/>
+          <w:sz w:val="19"/>
+          <w:szCs w:val="19"/>
+        </w:rPr>
+        <w:t>name</w:t>
+      </w:r>
+      <w:proofErr w:type="spellEnd"/>
+      <w:r>
+        <w:rPr>
+          <w:rFonts w:ascii="Consolas" w:hAnsi="Consolas" w:cs="Consolas"/>
+          <w:color w:val="0000FF"/>
+          <w:sz w:val="19"/>
+          <w:szCs w:val="19"/>
+        </w:rPr>
+        <w:t>=</w:t>
+      </w:r>
+      <w:r>
+        <w:rPr>
+          <w:rFonts w:ascii="Consolas" w:hAnsi="Consolas" w:cs="Consolas"/>
+          <w:color w:val="000000"/>
+          <w:sz w:val="19"/>
+          <w:szCs w:val="19"/>
+        </w:rPr>
+        <w:t>"</w:t>
+      </w:r>
+      <w:proofErr w:type="spellStart"/>
+      <w:r>
+        <w:rPr>
+          <w:rFonts w:ascii="Consolas" w:hAnsi="Consolas" w:cs="Consolas"/>
+          <w:color w:val="0000FF"/>
+          <w:sz w:val="19"/>
+          <w:szCs w:val="19"/>
+          <w:highlight w:val="yellow"/>
+        </w:rPr>
+        <w:t>EnlaceHttp</w:t>
+      </w:r>
+      <w:proofErr w:type="spellEnd"/>
+      <w:r>
+        <w:rPr>
+          <w:rFonts w:ascii="Consolas" w:hAnsi="Consolas" w:cs="Consolas"/>
+          <w:color w:val="000000"/>
+          <w:sz w:val="19"/>
+          <w:szCs w:val="19"/>
+        </w:rPr>
+        <w:t>"</w:t>
+      </w:r>
+      <w:r>
+        <w:rPr>
+          <w:rFonts w:ascii="Consolas" w:hAnsi="Consolas" w:cs="Consolas"/>
+          <w:color w:val="0000FF"/>
+          <w:sz w:val="19"/>
+          <w:szCs w:val="19"/>
+        </w:rPr>
+        <w:t xml:space="preserve"> </w:t>
+      </w:r>
+      <w:proofErr w:type="spellStart"/>
+      <w:r>
+        <w:rPr>
+          <w:rFonts w:ascii="Consolas" w:hAnsi="Consolas" w:cs="Consolas"/>
+          <w:color w:val="FF0000"/>
+          <w:sz w:val="19"/>
+          <w:szCs w:val="19"/>
+        </w:rPr>
+        <w:t>closeTimeout</w:t>
+      </w:r>
+      <w:proofErr w:type="spellEnd"/>
+      <w:r>
+        <w:rPr>
+          <w:rFonts w:ascii="Consolas" w:hAnsi="Consolas" w:cs="Consolas"/>
+          <w:color w:val="0000FF"/>
+          <w:sz w:val="19"/>
+          <w:szCs w:val="19"/>
+        </w:rPr>
+        <w:t>=</w:t>
+      </w:r>
+      <w:r>
+        <w:rPr>
+          <w:rFonts w:ascii="Consolas" w:hAnsi="Consolas" w:cs="Consolas"/>
+          <w:color w:val="000000"/>
+          <w:sz w:val="19"/>
+          <w:szCs w:val="19"/>
+        </w:rPr>
+        <w:t>"</w:t>
+      </w:r>
+      <w:r>
+        <w:rPr>
+          <w:rFonts w:ascii="Consolas" w:hAnsi="Consolas" w:cs="Consolas"/>
+          <w:color w:val="0000FF"/>
+          <w:sz w:val="19"/>
+          <w:szCs w:val="19"/>
+        </w:rPr>
+        <w:t>00:10:00</w:t>
+      </w:r>
+      <w:proofErr w:type="gramStart"/>
+      <w:r>
+        <w:rPr>
+          <w:rFonts w:ascii="Consolas" w:hAnsi="Consolas" w:cs="Consolas"/>
+          <w:color w:val="000000"/>
+          <w:sz w:val="19"/>
+          <w:szCs w:val="19"/>
+        </w:rPr>
+        <w:t>"</w:t>
+      </w:r>
+      <w:r>
+        <w:rPr>
+          <w:rFonts w:ascii="Consolas" w:hAnsi="Consolas" w:cs="Consolas"/>
+          <w:color w:val="0000FF"/>
+          <w:sz w:val="19"/>
+          <w:szCs w:val="19"/>
+        </w:rPr>
+        <w:t xml:space="preserve">  </w:t>
+      </w:r>
+      <w:proofErr w:type="spellStart"/>
+      <w:r>
+        <w:rPr>
+          <w:rFonts w:ascii="Consolas" w:hAnsi="Consolas" w:cs="Consolas"/>
+          <w:color w:val="FF0000"/>
+          <w:sz w:val="19"/>
+          <w:szCs w:val="19"/>
+        </w:rPr>
+        <w:t>maxReceivedMessageSize</w:t>
+      </w:r>
+      <w:proofErr w:type="spellEnd"/>
+      <w:proofErr w:type="gramEnd"/>
+      <w:r>
+        <w:rPr>
+          <w:rFonts w:ascii="Consolas" w:hAnsi="Consolas" w:cs="Consolas"/>
+          <w:color w:val="0000FF"/>
+          <w:sz w:val="19"/>
+          <w:szCs w:val="19"/>
+        </w:rPr>
+        <w:t>=</w:t>
+      </w:r>
+      <w:r>
+        <w:rPr>
+          <w:rFonts w:ascii="Consolas" w:hAnsi="Consolas" w:cs="Consolas"/>
+          <w:color w:val="000000"/>
+          <w:sz w:val="19"/>
+          <w:szCs w:val="19"/>
+        </w:rPr>
+        <w:t>"</w:t>
+      </w:r>
+      <w:r>
+        <w:rPr>
+          <w:rFonts w:ascii="Consolas" w:hAnsi="Consolas" w:cs="Consolas"/>
+          <w:color w:val="0000FF"/>
+          <w:sz w:val="19"/>
+          <w:szCs w:val="19"/>
+        </w:rPr>
+        <w:t>65536</w:t>
+      </w:r>
+      <w:r>
+        <w:rPr>
+          <w:rFonts w:ascii="Consolas" w:hAnsi="Consolas" w:cs="Consolas"/>
+          <w:color w:val="000000"/>
+          <w:sz w:val="19"/>
+          <w:szCs w:val="19"/>
+        </w:rPr>
+        <w:t>"</w:t>
+      </w:r>
+      <w:r>
+        <w:rPr>
+          <w:rFonts w:ascii="Consolas" w:hAnsi="Consolas" w:cs="Consolas"/>
+          <w:color w:val="0000FF"/>
+          <w:sz w:val="19"/>
+          <w:szCs w:val="19"/>
+        </w:rPr>
+        <w:t xml:space="preserve"> </w:t>
+      </w:r>
+      <w:proofErr w:type="spellStart"/>
+      <w:r>
+        <w:rPr>
+          <w:rFonts w:ascii="Consolas" w:hAnsi="Consolas" w:cs="Consolas"/>
+          <w:color w:val="FF0000"/>
+          <w:sz w:val="19"/>
+          <w:szCs w:val="19"/>
+        </w:rPr>
+        <w:t>maxBufferSize</w:t>
+      </w:r>
+      <w:proofErr w:type="spellEnd"/>
+      <w:r>
+        <w:rPr>
+          <w:rFonts w:ascii="Consolas" w:hAnsi="Consolas" w:cs="Consolas"/>
+          <w:color w:val="0000FF"/>
+          <w:sz w:val="19"/>
+          <w:szCs w:val="19"/>
+        </w:rPr>
+        <w:t>=</w:t>
+      </w:r>
+      <w:r>
+        <w:rPr>
+          <w:rFonts w:ascii="Consolas" w:hAnsi="Consolas" w:cs="Consolas"/>
+          <w:color w:val="000000"/>
+          <w:sz w:val="19"/>
+          <w:szCs w:val="19"/>
+        </w:rPr>
+        <w:t>"</w:t>
+      </w:r>
+      <w:r>
+        <w:rPr>
+          <w:rFonts w:ascii="Consolas" w:hAnsi="Consolas" w:cs="Consolas"/>
+          <w:color w:val="0000FF"/>
+          <w:sz w:val="19"/>
+          <w:szCs w:val="19"/>
+        </w:rPr>
+        <w:t>65536</w:t>
+      </w:r>
+      <w:r>
+        <w:rPr>
+          <w:rFonts w:ascii="Consolas" w:hAnsi="Consolas" w:cs="Consolas"/>
+          <w:color w:val="000000"/>
+          <w:sz w:val="19"/>
+          <w:szCs w:val="19"/>
+        </w:rPr>
+        <w:t>"</w:t>
+      </w:r>
+      <w:r>
+        <w:rPr>
+          <w:rFonts w:ascii="Consolas" w:hAnsi="Consolas" w:cs="Consolas"/>
+          <w:color w:val="0000FF"/>
+          <w:sz w:val="19"/>
+          <w:szCs w:val="19"/>
+        </w:rPr>
+        <w:t xml:space="preserve"> </w:t>
+      </w:r>
+      <w:proofErr w:type="spellStart"/>
+      <w:r>
+        <w:rPr>
+          <w:rFonts w:ascii="Consolas" w:hAnsi="Consolas" w:cs="Consolas"/>
+          <w:color w:val="FF0000"/>
+          <w:sz w:val="19"/>
+          <w:szCs w:val="19"/>
+        </w:rPr>
+        <w:t>messageEncoding</w:t>
+      </w:r>
+      <w:proofErr w:type="spellEnd"/>
+      <w:r>
+        <w:rPr>
+          <w:rFonts w:ascii="Consolas" w:hAnsi="Consolas" w:cs="Consolas"/>
+          <w:color w:val="0000FF"/>
+          <w:sz w:val="19"/>
+          <w:szCs w:val="19"/>
+        </w:rPr>
+        <w:t>=</w:t>
+      </w:r>
+      <w:r>
+        <w:rPr>
+          <w:rFonts w:ascii="Consolas" w:hAnsi="Consolas" w:cs="Consolas"/>
+          <w:color w:val="000000"/>
+          <w:sz w:val="19"/>
+          <w:szCs w:val="19"/>
+        </w:rPr>
+        <w:t>"</w:t>
+      </w:r>
+      <w:r>
+        <w:rPr>
+          <w:rFonts w:ascii="Consolas" w:hAnsi="Consolas" w:cs="Consolas"/>
+          <w:color w:val="0000FF"/>
+          <w:sz w:val="19"/>
+          <w:szCs w:val="19"/>
+        </w:rPr>
+        <w:t>Text</w:t>
+      </w:r>
+      <w:r>
+        <w:rPr>
+          <w:rFonts w:ascii="Consolas" w:hAnsi="Consolas" w:cs="Consolas"/>
+          <w:color w:val="000000"/>
+          <w:sz w:val="19"/>
+          <w:szCs w:val="19"/>
+        </w:rPr>
+        <w:t>"</w:t>
+      </w:r>
+      <w:r>
+        <w:rPr>
+          <w:rFonts w:ascii="Consolas" w:hAnsi="Consolas" w:cs="Consolas"/>
+          <w:color w:val="0000FF"/>
+          <w:sz w:val="19"/>
+          <w:szCs w:val="19"/>
+        </w:rPr>
+        <w:t xml:space="preserve"> </w:t>
+      </w:r>
+      <w:proofErr w:type="spellStart"/>
+      <w:r>
+        <w:rPr>
+          <w:rFonts w:ascii="Consolas" w:hAnsi="Consolas" w:cs="Consolas"/>
+          <w:color w:val="FF0000"/>
+          <w:sz w:val="19"/>
+          <w:szCs w:val="19"/>
+        </w:rPr>
+        <w:t>textEncoding</w:t>
+      </w:r>
+      <w:proofErr w:type="spellEnd"/>
+      <w:r>
+        <w:rPr>
+          <w:rFonts w:ascii="Consolas" w:hAnsi="Consolas" w:cs="Consolas"/>
+          <w:color w:val="0000FF"/>
+          <w:sz w:val="19"/>
+          <w:szCs w:val="19"/>
+        </w:rPr>
+        <w:t>=</w:t>
+      </w:r>
+      <w:r>
+        <w:rPr>
+          <w:rFonts w:ascii="Consolas" w:hAnsi="Consolas" w:cs="Consolas"/>
+          <w:color w:val="000000"/>
+          <w:sz w:val="19"/>
+          <w:szCs w:val="19"/>
+        </w:rPr>
+        <w:t>"</w:t>
+      </w:r>
+      <w:r>
+        <w:rPr>
+          <w:rFonts w:ascii="Consolas" w:hAnsi="Consolas" w:cs="Consolas"/>
+          <w:color w:val="0000FF"/>
+          <w:sz w:val="19"/>
+          <w:szCs w:val="19"/>
+        </w:rPr>
+        <w:t>utf-8</w:t>
+      </w:r>
+      <w:r>
+        <w:rPr>
+          <w:rFonts w:ascii="Consolas" w:hAnsi="Consolas" w:cs="Consolas"/>
+          <w:color w:val="000000"/>
+          <w:sz w:val="19"/>
+          <w:szCs w:val="19"/>
+        </w:rPr>
+        <w:t>"</w:t>
+      </w:r>
+      <w:r>
+        <w:rPr>
+          <w:rFonts w:ascii="Consolas" w:hAnsi="Consolas" w:cs="Consolas"/>
+          <w:color w:val="0000FF"/>
+          <w:sz w:val="19"/>
+          <w:szCs w:val="19"/>
+        </w:rPr>
+        <w:t>&gt;&lt;/</w:t>
+      </w:r>
+      <w:proofErr w:type="spellStart"/>
+      <w:r>
+        <w:rPr>
+          <w:rFonts w:ascii="Consolas" w:hAnsi="Consolas" w:cs="Consolas"/>
+          <w:color w:val="A31515"/>
+          <w:sz w:val="19"/>
+          <w:szCs w:val="19"/>
+        </w:rPr>
+        <w:t>binding</w:t>
+      </w:r>
+      <w:proofErr w:type="spellEnd"/>
+      <w:r>
+        <w:rPr>
+          <w:rFonts w:ascii="Consolas" w:hAnsi="Consolas" w:cs="Consolas"/>
+          <w:color w:val="0000FF"/>
+          <w:sz w:val="19"/>
+          <w:szCs w:val="19"/>
+        </w:rPr>
+        <w:t>&gt;</w:t>
+      </w:r>
+    </w:p>
+    <w:p>
+      <w:pPr>
+        <w:autoSpaceDE w:val="0"/>
+        <w:autoSpaceDN w:val="0"/>
+        <w:adjustRightInd w:val="0"/>
+        <w:spacing w:after="0" w:line="240" w:lineRule="auto"/>
+        <w:rPr>
+          <w:rFonts w:ascii="Consolas" w:hAnsi="Consolas" w:cs="Consolas"/>
+          <w:color w:val="000000"/>
+          <w:sz w:val="19"/>
+          <w:szCs w:val="19"/>
+        </w:rPr>
+      </w:pPr>
+      <w:r>
+        <w:rPr>
+          <w:rFonts w:ascii="Consolas" w:hAnsi="Consolas" w:cs="Consolas"/>
+          <w:color w:val="0000FF"/>
+          <w:sz w:val="19"/>
+          <w:szCs w:val="19"/>
+        </w:rPr>
+        <w:tab/>
+        <w:t>&lt;/</w:t>
+      </w:r>
+      <w:proofErr w:type="spellStart"/>
+      <w:r>
+        <w:rPr>
+          <w:rFonts w:ascii="Consolas" w:hAnsi="Consolas" w:cs="Consolas"/>
+          <w:color w:val="A31515"/>
+          <w:sz w:val="19"/>
+          <w:szCs w:val="19"/>
+        </w:rPr>
+        <w:t>basicHttpBinding</w:t>
+      </w:r>
+      <w:proofErr w:type="spellEnd"/>
+      <w:r>
+        <w:rPr>
+          <w:rFonts w:ascii="Consolas" w:hAnsi="Consolas" w:cs="Consolas"/>
+          <w:color w:val="0000FF"/>
+          <w:sz w:val="19"/>
+          <w:szCs w:val="19"/>
+        </w:rPr>
+        <w:t>&gt;</w:t>
+      </w:r>
+    </w:p>
+    <w:p>
+      <w:pPr>
+        <w:autoSpaceDE w:val="0"/>
+        <w:autoSpaceDN w:val="0"/>
+        <w:adjustRightInd w:val="0"/>
+        <w:spacing w:after="0" w:line="240" w:lineRule="auto"/>
+        <w:rPr>
+          <w:rFonts w:ascii="Consolas" w:hAnsi="Consolas" w:cs="Consolas"/>
+          <w:color w:val="0000FF"/>
+          <w:sz w:val="19"/>
+          <w:szCs w:val="19"/>
+        </w:rPr>
+      </w:pPr>
+      <w:r>
+        <w:rPr>
+          <w:rFonts w:ascii="Consolas" w:hAnsi="Consolas" w:cs="Consolas"/>
+          <w:color w:val="0000FF"/>
+          <w:sz w:val="19"/>
+          <w:szCs w:val="19"/>
+        </w:rPr>
+        <w:t>&lt;/</w:t>
+      </w:r>
+      <w:proofErr w:type="spellStart"/>
+      <w:r>
+        <w:rPr>
+          <w:rFonts w:ascii="Consolas" w:hAnsi="Consolas" w:cs="Consolas"/>
+          <w:color w:val="A31515"/>
+          <w:sz w:val="19"/>
+          <w:szCs w:val="19"/>
+        </w:rPr>
+        <w:t>bindings</w:t>
+      </w:r>
+      <w:proofErr w:type="spellEnd"/>
+      <w:r>
+        <w:rPr>
+          <w:rFonts w:ascii="Consolas" w:hAnsi="Consolas" w:cs="Consolas"/>
+          <w:color w:val="0000FF"/>
+          <w:sz w:val="19"/>
+          <w:szCs w:val="19"/>
+        </w:rPr>
+        <w:t>&gt;</w:t>
+      </w:r>
+    </w:p>
+    <w:p>
+      <w:pPr>
+        <w:autoSpaceDE w:val="0"/>
+        <w:autoSpaceDN w:val="0"/>
+        <w:adjustRightInd w:val="0"/>
+        <w:spacing w:after="0" w:line="240" w:lineRule="auto"/>
+        <w:rPr>
+          <w:rFonts w:ascii="Consolas" w:hAnsi="Consolas" w:cs="Consolas"/>
+          <w:color w:val="000000"/>
+          <w:sz w:val="19"/>
+          <w:szCs w:val="19"/>
+        </w:rPr>
+      </w:pPr>
+      <w:r>
+        <w:rPr>
+          <w:rFonts w:ascii="Consolas" w:hAnsi="Consolas" w:cs="Consolas"/>
+          <w:color w:val="0000FF"/>
+          <w:sz w:val="19"/>
+          <w:szCs w:val="19"/>
+        </w:rPr>
+        <w:t>&lt;</w:t>
+      </w:r>
+      <w:proofErr w:type="spellStart"/>
+      <w:r>
+        <w:rPr>
+          <w:rFonts w:ascii="Consolas" w:hAnsi="Consolas" w:cs="Consolas"/>
+          <w:color w:val="A31515"/>
+          <w:sz w:val="19"/>
+          <w:szCs w:val="19"/>
+        </w:rPr>
+        <w:t>services</w:t>
+      </w:r>
+      <w:proofErr w:type="spellEnd"/>
+      <w:r>
+        <w:rPr>
+          <w:rFonts w:ascii="Consolas" w:hAnsi="Consolas" w:cs="Consolas"/>
+          <w:color w:val="0000FF"/>
+          <w:sz w:val="19"/>
+          <w:szCs w:val="19"/>
+        </w:rPr>
+        <w:t>&gt;</w:t>
+      </w:r>
+    </w:p>
+    <w:p>
+      <w:pPr>
+        <w:autoSpaceDE w:val="0"/>
+        <w:autoSpaceDN w:val="0"/>
+        <w:adjustRightInd w:val="0"/>
+        <w:spacing w:after="0" w:line="240" w:lineRule="auto"/>
+        <w:ind w:firstLine="708"/>
+        <w:rPr>
+          <w:rFonts w:ascii="Consolas" w:hAnsi="Consolas" w:cs="Consolas"/>
+          <w:color w:val="000000"/>
+          <w:sz w:val="19"/>
+          <w:szCs w:val="19"/>
+        </w:rPr>
+      </w:pPr>
+      <w:r>
+        <w:rPr>
+          <w:rFonts w:ascii="Consolas" w:hAnsi="Consolas" w:cs="Consolas"/>
+          <w:color w:val="0000FF"/>
+          <w:sz w:val="19"/>
+          <w:szCs w:val="19"/>
+        </w:rPr>
+        <w:t>&lt;</w:t>
+      </w:r>
+      <w:proofErr w:type="spellStart"/>
+      <w:r>
+        <w:rPr>
+          <w:rFonts w:ascii="Consolas" w:hAnsi="Consolas" w:cs="Consolas"/>
+          <w:color w:val="A31515"/>
+          <w:sz w:val="19"/>
+          <w:szCs w:val="19"/>
+        </w:rPr>
+        <w:t>service</w:t>
+      </w:r>
+      <w:proofErr w:type="spellEnd"/>
+      <w:r>
+        <w:rPr>
+          <w:rFonts w:ascii="Consolas" w:hAnsi="Consolas" w:cs="Consolas"/>
+          <w:color w:val="0000FF"/>
+          <w:sz w:val="19"/>
+          <w:szCs w:val="19"/>
+        </w:rPr>
+        <w:t xml:space="preserve"> </w:t>
+      </w:r>
+      <w:proofErr w:type="spellStart"/>
+      <w:r>
+        <w:rPr>
+          <w:rFonts w:ascii="Consolas" w:hAnsi="Consolas" w:cs="Consolas"/>
+          <w:color w:val="FF0000"/>
+          <w:sz w:val="19"/>
+          <w:szCs w:val="19"/>
+        </w:rPr>
+        <w:t>name</w:t>
+      </w:r>
+      <w:proofErr w:type="spellEnd"/>
+      <w:r>
+        <w:rPr>
+          <w:rFonts w:ascii="Consolas" w:hAnsi="Consolas" w:cs="Consolas"/>
+          <w:color w:val="0000FF"/>
+          <w:sz w:val="19"/>
+          <w:szCs w:val="19"/>
+        </w:rPr>
+        <w:t>=</w:t>
+      </w:r>
+      <w:r>
+        <w:rPr>
+          <w:rFonts w:ascii="Consolas" w:hAnsi="Consolas" w:cs="Consolas"/>
+          <w:color w:val="000000"/>
+          <w:sz w:val="19"/>
+          <w:szCs w:val="19"/>
+        </w:rPr>
+        <w:t>"</w:t>
+      </w:r>
+      <w:proofErr w:type="spellStart"/>
+      <w:r>
+        <w:rPr>
+          <w:rFonts w:ascii="Consolas" w:hAnsi="Consolas" w:cs="Consolas"/>
+          <w:color w:val="0000FF"/>
+          <w:sz w:val="19"/>
+          <w:szCs w:val="19"/>
+        </w:rPr>
+        <w:t>WcfService.WcfClientService</w:t>
+      </w:r>
+      <w:proofErr w:type="spellEnd"/>
+      <w:r>
+        <w:rPr>
+          <w:rFonts w:ascii="Consolas" w:hAnsi="Consolas" w:cs="Consolas"/>
+          <w:color w:val="000000"/>
+          <w:sz w:val="19"/>
+          <w:szCs w:val="19"/>
+        </w:rPr>
+        <w:t>"</w:t>
+      </w:r>
+      <w:r>
+        <w:rPr>
+          <w:rFonts w:ascii="Consolas" w:hAnsi="Consolas" w:cs="Consolas"/>
+          <w:color w:val="0000FF"/>
+          <w:sz w:val="19"/>
+          <w:szCs w:val="19"/>
+        </w:rPr>
+        <w:t>&gt;</w:t>
+      </w:r>
+    </w:p>
+    <w:p>
+      <w:pPr>
+        <w:autoSpaceDE w:val="0"/>
+        <w:autoSpaceDN w:val="0"/>
+        <w:adjustRightInd w:val="0"/>
+        <w:spacing w:after="0" w:line="240" w:lineRule="auto"/>
+        <w:ind w:left="1416"/>
+        <w:rPr>
+          <w:rFonts w:ascii="Consolas" w:hAnsi="Consolas" w:cs="Consolas"/>
+          <w:color w:val="0000FF"/>
+          <w:sz w:val="19"/>
+          <w:szCs w:val="19"/>
+        </w:rPr>
+      </w:pPr>
+      <w:r>
+        <w:rPr>
+          <w:rFonts w:ascii="Consolas" w:hAnsi="Consolas" w:cs="Consolas"/>
+          <w:color w:val="0000FF"/>
+          <w:sz w:val="19"/>
+          <w:szCs w:val="19"/>
+        </w:rPr>
+        <w:t>&lt;</w:t>
+      </w:r>
+      <w:proofErr w:type="spellStart"/>
+      <w:r>
+        <w:rPr>
+          <w:rFonts w:ascii="Consolas" w:hAnsi="Consolas" w:cs="Consolas"/>
+          <w:color w:val="A31515"/>
+          <w:sz w:val="19"/>
+          <w:szCs w:val="19"/>
+        </w:rPr>
+        <w:t>endpoint</w:t>
+      </w:r>
+      <w:proofErr w:type="spellEnd"/>
+      <w:r>
+        <w:rPr>
+          <w:rFonts w:ascii="Consolas" w:hAnsi="Consolas" w:cs="Consolas"/>
+          <w:color w:val="0000FF"/>
+          <w:sz w:val="19"/>
+          <w:szCs w:val="19"/>
+        </w:rPr>
+        <w:t xml:space="preserve"> </w:t>
+      </w:r>
+      <w:proofErr w:type="spellStart"/>
+      <w:r>
+        <w:rPr>
+          <w:rFonts w:ascii="Consolas" w:hAnsi="Consolas" w:cs="Consolas"/>
+          <w:color w:val="FF0000"/>
+          <w:sz w:val="19"/>
+          <w:szCs w:val="19"/>
+        </w:rPr>
+        <w:t>address</w:t>
+      </w:r>
+      <w:proofErr w:type="spellEnd"/>
+      <w:r>
+        <w:rPr>
+          <w:rFonts w:ascii="Consolas" w:hAnsi="Consolas" w:cs="Consolas"/>
+          <w:color w:val="0000FF"/>
+          <w:sz w:val="19"/>
+          <w:szCs w:val="19"/>
+        </w:rPr>
+        <w:t>=</w:t>
+      </w:r>
+      <w:r>
+        <w:rPr>
+          <w:rFonts w:ascii="Consolas" w:hAnsi="Consolas" w:cs="Consolas"/>
+          <w:color w:val="000000"/>
+          <w:sz w:val="19"/>
+          <w:szCs w:val="19"/>
+        </w:rPr>
+        <w:t>""</w:t>
+      </w:r>
+      <w:r>
+        <w:rPr>
+          <w:rFonts w:ascii="Consolas" w:hAnsi="Consolas" w:cs="Consolas"/>
+          <w:color w:val="0000FF"/>
+          <w:sz w:val="19"/>
+          <w:szCs w:val="19"/>
+        </w:rPr>
+        <w:t xml:space="preserve"> </w:t>
+      </w:r>
+      <w:proofErr w:type="spellStart"/>
+      <w:r>
+        <w:rPr>
+          <w:rFonts w:ascii="Consolas" w:hAnsi="Consolas" w:cs="Consolas"/>
+          <w:color w:val="FF0000"/>
+          <w:sz w:val="19"/>
+          <w:szCs w:val="19"/>
+        </w:rPr>
+        <w:t>binding</w:t>
+      </w:r>
+      <w:proofErr w:type="spellEnd"/>
+      <w:r>
+        <w:rPr>
+          <w:rFonts w:ascii="Consolas" w:hAnsi="Consolas" w:cs="Consolas"/>
+          <w:color w:val="0000FF"/>
+          <w:sz w:val="19"/>
+          <w:szCs w:val="19"/>
+        </w:rPr>
+        <w:t>=</w:t>
+      </w:r>
+      <w:r>
+        <w:rPr>
+          <w:rFonts w:ascii="Consolas" w:hAnsi="Consolas" w:cs="Consolas"/>
+          <w:color w:val="000000"/>
+          <w:sz w:val="19"/>
+          <w:szCs w:val="19"/>
+        </w:rPr>
+        <w:t>"</w:t>
+      </w:r>
+      <w:proofErr w:type="spellStart"/>
+      <w:r>
+        <w:rPr>
+          <w:rFonts w:ascii="Consolas" w:hAnsi="Consolas" w:cs="Consolas"/>
+          <w:color w:val="0000FF"/>
+          <w:sz w:val="19"/>
+          <w:szCs w:val="19"/>
+        </w:rPr>
+        <w:t>basicHttpBinding</w:t>
+      </w:r>
+      <w:proofErr w:type="spellEnd"/>
+      <w:r>
+        <w:rPr>
+          <w:rFonts w:ascii="Consolas" w:hAnsi="Consolas" w:cs="Consolas"/>
+          <w:color w:val="000000"/>
+          <w:sz w:val="19"/>
+          <w:szCs w:val="19"/>
+        </w:rPr>
+        <w:t>"</w:t>
+      </w:r>
+      <w:r>
+        <w:rPr>
+          <w:rFonts w:ascii="Consolas" w:hAnsi="Consolas" w:cs="Consolas"/>
+          <w:color w:val="0000FF"/>
+          <w:sz w:val="19"/>
+          <w:szCs w:val="19"/>
+        </w:rPr>
+        <w:t xml:space="preserve"> </w:t>
+      </w:r>
+    </w:p>
+    <w:p>
+      <w:pPr>
+        <w:autoSpaceDE w:val="0"/>
+        <w:autoSpaceDN w:val="0"/>
+        <w:adjustRightInd w:val="0"/>
+        <w:spacing w:after="0" w:line="240" w:lineRule="auto"/>
+        <w:ind w:left="1416"/>
+        <w:rPr>
+          <w:rFonts w:ascii="Consolas" w:hAnsi="Consolas" w:cs="Consolas"/>
+          <w:color w:val="FF0000"/>
+          <w:sz w:val="19"/>
+          <w:szCs w:val="19"/>
+        </w:rPr>
+      </w:pPr>
+      <w:proofErr w:type="spellStart"/>
+      <w:r>
+        <w:rPr>
+          <w:rFonts w:ascii="Consolas" w:hAnsi="Consolas" w:cs="Consolas"/>
+          <w:color w:val="FF0000"/>
+          <w:sz w:val="19"/>
+          <w:szCs w:val="19"/>
+        </w:rPr>
+        <w:t>bindingConfiguration</w:t>
+      </w:r>
+      <w:proofErr w:type="spellEnd"/>
+      <w:r>
+        <w:rPr>
+          <w:rFonts w:ascii="Consolas" w:hAnsi="Consolas" w:cs="Consolas"/>
+          <w:color w:val="0000FF"/>
+          <w:sz w:val="19"/>
+          <w:szCs w:val="19"/>
+        </w:rPr>
+        <w:t>=</w:t>
+      </w:r>
+      <w:r>
+        <w:rPr>
+          <w:rFonts w:ascii="Consolas" w:hAnsi="Consolas" w:cs="Consolas"/>
+          <w:color w:val="000000"/>
+          <w:sz w:val="19"/>
+          <w:szCs w:val="19"/>
+        </w:rPr>
+        <w:t>"</w:t>
+      </w:r>
+      <w:proofErr w:type="spellStart"/>
+      <w:r>
+        <w:rPr>
+          <w:rFonts w:ascii="Consolas" w:hAnsi="Consolas" w:cs="Consolas"/>
+          <w:color w:val="0000FF"/>
+          <w:sz w:val="19"/>
+          <w:szCs w:val="19"/>
+          <w:highlight w:val="yellow"/>
+        </w:rPr>
+        <w:t>EnlaceHttp</w:t>
+      </w:r>
+      <w:proofErr w:type="spellEnd"/>
+      <w:r>
+        <w:rPr>
+          <w:rFonts w:ascii="Consolas" w:hAnsi="Consolas" w:cs="Consolas"/>
+          <w:color w:val="000000"/>
+          <w:sz w:val="19"/>
+          <w:szCs w:val="19"/>
+        </w:rPr>
+        <w:t>"</w:t>
+      </w:r>
+    </w:p>
+    <w:p>
+      <w:pPr>
+        <w:autoSpaceDE w:val="0"/>
+        <w:autoSpaceDN w:val="0"/>
+        <w:adjustRightInd w:val="0"/>
+        <w:spacing w:after="0" w:line="240" w:lineRule="auto"/>
+        <w:ind w:left="1416"/>
+        <w:rPr>
+          <w:rFonts w:ascii="Consolas" w:hAnsi="Consolas" w:cs="Consolas"/>
+          <w:color w:val="000000"/>
+          <w:sz w:val="19"/>
+          <w:szCs w:val="19"/>
+        </w:rPr>
+      </w:pPr>
+      <w:proofErr w:type="spellStart"/>
+      <w:r>
+        <w:rPr>
+          <w:rFonts w:ascii="Consolas" w:hAnsi="Consolas" w:cs="Consolas"/>
+          <w:color w:val="FF0000"/>
+          <w:sz w:val="19"/>
+          <w:szCs w:val="19"/>
+        </w:rPr>
+        <w:t>contract</w:t>
+      </w:r>
+      <w:proofErr w:type="spellEnd"/>
+      <w:r>
+        <w:rPr>
+          <w:rFonts w:ascii="Consolas" w:hAnsi="Consolas" w:cs="Consolas"/>
+          <w:color w:val="0000FF"/>
+          <w:sz w:val="19"/>
+          <w:szCs w:val="19"/>
+        </w:rPr>
+        <w:t>=</w:t>
+      </w:r>
+      <w:r>
+        <w:rPr>
+          <w:rFonts w:ascii="Consolas" w:hAnsi="Consolas" w:cs="Consolas"/>
+          <w:color w:val="000000"/>
+          <w:sz w:val="19"/>
+          <w:szCs w:val="19"/>
+        </w:rPr>
+        <w:t>"</w:t>
+      </w:r>
+      <w:proofErr w:type="spellStart"/>
+      <w:proofErr w:type="gramStart"/>
+      <w:r>
+        <w:rPr>
+          <w:rFonts w:ascii="Consolas" w:hAnsi="Consolas" w:cs="Consolas"/>
+          <w:color w:val="0000FF"/>
+          <w:sz w:val="19"/>
+          <w:szCs w:val="19"/>
+        </w:rPr>
+        <w:t>Credit.Contract.IClientService</w:t>
+      </w:r>
+      <w:proofErr w:type="spellEnd"/>
+      <w:proofErr w:type="gramEnd"/>
+      <w:r>
+        <w:rPr>
+          <w:rFonts w:ascii="Consolas" w:hAnsi="Consolas" w:cs="Consolas"/>
+          <w:color w:val="000000"/>
+          <w:sz w:val="19"/>
+          <w:szCs w:val="19"/>
+        </w:rPr>
+        <w:t>"</w:t>
+      </w:r>
+      <w:r>
+        <w:rPr>
+          <w:rFonts w:ascii="Consolas" w:hAnsi="Consolas" w:cs="Consolas"/>
+          <w:color w:val="0000FF"/>
+          <w:sz w:val="19"/>
+          <w:szCs w:val="19"/>
+        </w:rPr>
+        <w:t>&gt;&lt;/</w:t>
+      </w:r>
+      <w:proofErr w:type="spellStart"/>
+      <w:r>
+        <w:rPr>
+          <w:rFonts w:ascii="Consolas" w:hAnsi="Consolas" w:cs="Consolas"/>
+          <w:color w:val="A31515"/>
+          <w:sz w:val="19"/>
+          <w:szCs w:val="19"/>
+        </w:rPr>
+        <w:t>endpoint</w:t>
+      </w:r>
+      <w:proofErr w:type="spellEnd"/>
+      <w:r>
+        <w:rPr>
+          <w:rFonts w:ascii="Consolas" w:hAnsi="Consolas" w:cs="Consolas"/>
+          <w:color w:val="0000FF"/>
+          <w:sz w:val="19"/>
+          <w:szCs w:val="19"/>
+        </w:rPr>
+        <w:t>&gt;</w:t>
+      </w:r>
+    </w:p>
+    <w:p>
+      <w:pPr>
+        <w:autoSpaceDE w:val="0"/>
+        <w:autoSpaceDN w:val="0"/>
+        <w:adjustRightInd w:val="0"/>
+        <w:spacing w:after="0" w:line="240" w:lineRule="auto"/>
+        <w:rPr>
+          <w:rFonts w:ascii="Consolas" w:hAnsi="Consolas" w:cs="Consolas"/>
+          <w:color w:val="000000"/>
+          <w:sz w:val="19"/>
+          <w:szCs w:val="19"/>
+        </w:rPr>
+      </w:pPr>
+      <w:r>
+        <w:rPr>
+          <w:rFonts w:ascii="Consolas" w:hAnsi="Consolas" w:cs="Consolas"/>
+          <w:color w:val="0000FF"/>
+          <w:sz w:val="19"/>
+          <w:szCs w:val="19"/>
+        </w:rPr>
+        <w:tab/>
+        <w:t>&lt;/</w:t>
+      </w:r>
+      <w:proofErr w:type="spellStart"/>
+      <w:r>
+        <w:rPr>
+          <w:rFonts w:ascii="Consolas" w:hAnsi="Consolas" w:cs="Consolas"/>
+          <w:color w:val="A31515"/>
+          <w:sz w:val="19"/>
+          <w:szCs w:val="19"/>
+        </w:rPr>
+        <w:t>service</w:t>
+      </w:r>
+      <w:proofErr w:type="spellEnd"/>
+      <w:r>
+        <w:rPr>
+          <w:rFonts w:ascii="Consolas" w:hAnsi="Consolas" w:cs="Consolas"/>
+          <w:color w:val="0000FF"/>
+          <w:sz w:val="19"/>
+          <w:szCs w:val="19"/>
+        </w:rPr>
+        <w:t>&gt;</w:t>
+      </w:r>
+    </w:p>
+    <w:p>
+      <w:pPr>
+        <w:spacing w:line="240" w:lineRule="auto"/>
+        <w:rPr>
+          <w:rFonts w:ascii="Consolas" w:hAnsi="Consolas" w:cs="Consolas"/>
+          <w:color w:val="0000FF"/>
+          <w:sz w:val="19"/>
+          <w:szCs w:val="19"/>
+        </w:rPr>
+      </w:pPr>
+      <w:r>
+        <w:rPr>
+          <w:rFonts w:ascii="Consolas" w:hAnsi="Consolas" w:cs="Consolas"/>
+          <w:color w:val="0000FF"/>
+          <w:sz w:val="19"/>
+          <w:szCs w:val="19"/>
+        </w:rPr>
+        <w:t>&lt;/</w:t>
+      </w:r>
+      <w:proofErr w:type="spellStart"/>
+      <w:r>
+        <w:rPr>
+          <w:rFonts w:ascii="Consolas" w:hAnsi="Consolas" w:cs="Consolas"/>
+          <w:color w:val="A31515"/>
+          <w:sz w:val="19"/>
+          <w:szCs w:val="19"/>
+        </w:rPr>
+        <w:t>services</w:t>
+      </w:r>
+      <w:proofErr w:type="spellEnd"/>
+      <w:r>
+        <w:rPr>
+          <w:rFonts w:ascii="Consolas" w:hAnsi="Consolas" w:cs="Consolas"/>
+          <w:color w:val="0000FF"/>
+          <w:sz w:val="19"/>
+          <w:szCs w:val="19"/>
+        </w:rPr>
+        <w:t>&gt;</w:t>
+      </w:r>
+    </w:p>
+    <w:p>
+      <w:pPr>
+        <w:spacing w:line="240" w:lineRule="auto"/>
+      </w:pPr>
+    </w:p>
+    <w:p>
+      <w:pPr>
+        <w:spacing w:line="240" w:lineRule="auto"/>
+      </w:pPr>
+      <w:r>
+        <w:t xml:space="preserve">Dejamos sin completar el </w:t>
+      </w:r>
+      <w:proofErr w:type="spellStart"/>
+      <w:r>
+        <w:t>address</w:t>
+      </w:r>
+      <w:proofErr w:type="spellEnd"/>
+      <w:r>
+        <w:t xml:space="preserve"> para que tome la dirección de nuestro directorio de publicación del servicio.</w:t>
+      </w:r>
+    </w:p>
+    <w:p>
+      <w:pPr>
+        <w:spacing w:line="240" w:lineRule="auto"/>
+      </w:pPr>
+    </w:p>
+    <w:p>
+      <w:pPr>
+        <w:spacing w:line="240" w:lineRule="auto"/>
+        <w:rPr>
+          <w:sz w:val="28"/>
+        </w:rPr>
+      </w:pPr>
+      <w:r>
+        <w:rPr>
+          <w:b/>
+          <w:sz w:val="28"/>
+        </w:rPr>
+        <w:t>Administrar excepciones</w:t>
+      </w:r>
+    </w:p>
+    <w:p>
+      <w:pPr>
+        <w:spacing w:line="240" w:lineRule="auto"/>
+      </w:pPr>
+      <w:r>
+        <w:t xml:space="preserve">Si lanzamos una excepción normal de un servicio de WCF, el cliente que consume ese servicio recibirá un error genérico que no proporciona ningún detalle sobre el problema. En su lugar, debemos utilizar </w:t>
+      </w:r>
+      <w:proofErr w:type="spellStart"/>
+      <w:r>
+        <w:rPr>
+          <w:i/>
+        </w:rPr>
+        <w:t>FaultException</w:t>
+      </w:r>
+      <w:proofErr w:type="spellEnd"/>
+      <w:r>
+        <w:t>, que dará una excepción formateada al cliente.</w:t>
+      </w:r>
+    </w:p>
+    <w:p>
+      <w:pPr>
+        <w:spacing w:line="240" w:lineRule="auto"/>
+        <w:rPr>
+          <w:b/>
+        </w:rPr>
+      </w:pPr>
+      <w:r>
+        <w:rPr>
+          <w:b/>
+        </w:rPr>
+        <w:t>Excepciones personalizadas</w:t>
+      </w:r>
+    </w:p>
+    <w:p>
+      <w:pPr>
+        <w:spacing w:line="240" w:lineRule="auto"/>
+      </w:pPr>
+      <w:r>
+        <w:t>Personaliza la información de la excepción de cara al cliente:</w:t>
+      </w:r>
+    </w:p>
+    <w:p>
+      <w:pPr>
+        <w:spacing w:line="240" w:lineRule="auto"/>
+      </w:pPr>
+      <w:proofErr w:type="spellStart"/>
+      <w:r>
+        <w:rPr>
+          <w:b/>
+        </w:rPr>
+        <w:t>FaultContract</w:t>
+      </w:r>
+      <w:proofErr w:type="spellEnd"/>
+      <w:r>
+        <w:t xml:space="preserve">: </w:t>
+      </w:r>
+      <w:proofErr w:type="spellStart"/>
+      <w:r>
+        <w:t>Counicar</w:t>
+      </w:r>
+      <w:proofErr w:type="spellEnd"/>
+      <w:r>
+        <w:t xml:space="preserve"> información de error del servicio al cliente.</w:t>
+      </w:r>
+    </w:p>
+    <w:p>
+      <w:pPr>
+        <w:spacing w:line="240" w:lineRule="auto"/>
+      </w:pPr>
+      <w:proofErr w:type="spellStart"/>
+      <w:r>
+        <w:rPr>
+          <w:b/>
+        </w:rPr>
+        <w:t>FaultException</w:t>
+      </w:r>
+      <w:proofErr w:type="spellEnd"/>
+      <w:r>
+        <w:rPr>
+          <w:b/>
+        </w:rPr>
+        <w:t>&lt;T&gt;</w:t>
+      </w:r>
+      <w:r>
+        <w:t xml:space="preserve">: T puede ser cualquier tipo que se pueda serializar, se debe enviar una nueva excepción de tipo </w:t>
+      </w:r>
+      <w:proofErr w:type="spellStart"/>
+      <w:r>
+        <w:rPr>
+          <w:i/>
+        </w:rPr>
+        <w:t>FaultException</w:t>
+      </w:r>
+      <w:proofErr w:type="spellEnd"/>
+      <w:r>
+        <w:rPr>
+          <w:i/>
+        </w:rPr>
+        <w:t>&lt;T&gt;</w:t>
+      </w:r>
+      <w:r>
+        <w:t xml:space="preserve"> en la captura de la excepción.</w:t>
+      </w:r>
+    </w:p>
+    <w:p>
+      <w:pPr>
+        <w:spacing w:line="240" w:lineRule="auto"/>
+      </w:pPr>
+      <w:r>
+        <w:t xml:space="preserve">Para poder capturas las excepciones debemos modificar el </w:t>
+      </w:r>
+      <w:proofErr w:type="spellStart"/>
+      <w:r>
+        <w:t>webconfig</w:t>
+      </w:r>
+      <w:proofErr w:type="spellEnd"/>
+      <w:r>
+        <w:t>, dentro de la etiqueta &lt;</w:t>
+      </w:r>
+      <w:proofErr w:type="spellStart"/>
+      <w:r>
+        <w:t>behavior</w:t>
+      </w:r>
+      <w:proofErr w:type="spellEnd"/>
+      <w:r>
+        <w:t xml:space="preserve">&gt; poner a true el valor de </w:t>
+      </w:r>
+      <w:proofErr w:type="spellStart"/>
+      <w:r>
+        <w:t>includeExceptionDetailInFaults</w:t>
+      </w:r>
+      <w:proofErr w:type="spellEnd"/>
+      <w:r>
+        <w:t>.</w:t>
+      </w:r>
+    </w:p>
+    <w:p>
+      <w:pPr>
+        <w:spacing w:line="240" w:lineRule="auto"/>
+        <w:rPr>
+          <w:rFonts w:ascii="Consolas" w:hAnsi="Consolas" w:cs="Consolas"/>
+          <w:color w:val="0000FF"/>
+          <w:sz w:val="19"/>
+          <w:szCs w:val="19"/>
+        </w:rPr>
+      </w:pPr>
+      <w:r>
+        <w:rPr>
+          <w:rFonts w:ascii="Consolas" w:hAnsi="Consolas" w:cs="Consolas"/>
+          <w:color w:val="0000FF"/>
+          <w:sz w:val="19"/>
+          <w:szCs w:val="19"/>
+        </w:rPr>
+        <w:t>&lt;</w:t>
+      </w:r>
+      <w:proofErr w:type="spellStart"/>
+      <w:r>
+        <w:rPr>
+          <w:rFonts w:ascii="Consolas" w:hAnsi="Consolas" w:cs="Consolas"/>
+          <w:color w:val="A31515"/>
+          <w:sz w:val="19"/>
+          <w:szCs w:val="19"/>
+        </w:rPr>
+        <w:t>serviceDebug</w:t>
+      </w:r>
+      <w:proofErr w:type="spellEnd"/>
+      <w:r>
+        <w:rPr>
+          <w:rFonts w:ascii="Consolas" w:hAnsi="Consolas" w:cs="Consolas"/>
+          <w:color w:val="0000FF"/>
+          <w:sz w:val="19"/>
+          <w:szCs w:val="19"/>
+        </w:rPr>
+        <w:t xml:space="preserve"> </w:t>
+      </w:r>
+      <w:proofErr w:type="spellStart"/>
+      <w:r>
+        <w:rPr>
+          <w:rFonts w:ascii="Consolas" w:hAnsi="Consolas" w:cs="Consolas"/>
+          <w:color w:val="FF0000"/>
+          <w:sz w:val="19"/>
+          <w:szCs w:val="19"/>
+        </w:rPr>
+        <w:t>includeExceptionDetailInFaults</w:t>
+      </w:r>
+      <w:proofErr w:type="spellEnd"/>
+      <w:r>
+        <w:rPr>
+          <w:rFonts w:ascii="Consolas" w:hAnsi="Consolas" w:cs="Consolas"/>
+          <w:color w:val="0000FF"/>
+          <w:sz w:val="19"/>
+          <w:szCs w:val="19"/>
+        </w:rPr>
+        <w:t>=</w:t>
+      </w:r>
+      <w:r>
+        <w:rPr>
+          <w:rFonts w:ascii="Consolas" w:hAnsi="Consolas" w:cs="Consolas"/>
+          <w:color w:val="000000"/>
+          <w:sz w:val="19"/>
+          <w:szCs w:val="19"/>
+        </w:rPr>
+        <w:t>"</w:t>
+      </w:r>
+      <w:r>
+        <w:rPr>
+          <w:rFonts w:ascii="Consolas" w:hAnsi="Consolas" w:cs="Consolas"/>
+          <w:color w:val="0000FF"/>
+          <w:sz w:val="19"/>
+          <w:szCs w:val="19"/>
+        </w:rPr>
+        <w:t>true</w:t>
+      </w:r>
+      <w:r>
+        <w:rPr>
+          <w:rFonts w:ascii="Consolas" w:hAnsi="Consolas" w:cs="Consolas"/>
+          <w:color w:val="000000"/>
+          <w:sz w:val="19"/>
+          <w:szCs w:val="19"/>
+        </w:rPr>
+        <w:t>"</w:t>
+      </w:r>
+      <w:r>
+        <w:rPr>
+          <w:rFonts w:ascii="Consolas" w:hAnsi="Consolas" w:cs="Consolas"/>
+          <w:color w:val="0000FF"/>
+          <w:sz w:val="19"/>
+          <w:szCs w:val="19"/>
+        </w:rPr>
+        <w:t>/&gt;</w:t>
+      </w:r>
+    </w:p>
+    <w:p>
+      <w:pPr>
+        <w:spacing w:line="240" w:lineRule="auto"/>
+      </w:pPr>
+      <w:r>
+        <w:t xml:space="preserve">De esta forma ya obtenemos más detalles del porqué se produce una excepción. Pero la mejor opción es crear excepciones personalizadas en una clase, para nuestro ejemplo será la clase </w:t>
+      </w:r>
+      <w:r>
+        <w:rPr>
+          <w:i/>
+        </w:rPr>
+        <w:t>Error</w:t>
+      </w:r>
+      <w:r>
+        <w:t>, implementada dentro del Dominio</w:t>
+      </w:r>
+      <w:r>
+        <w:t xml:space="preserve"> y añadir el atributo </w:t>
+      </w:r>
+      <w:r>
+        <w:rPr>
+          <w:rFonts w:ascii="Consolas" w:hAnsi="Consolas" w:cs="Consolas"/>
+          <w:color w:val="000000"/>
+          <w:sz w:val="19"/>
+          <w:szCs w:val="19"/>
+        </w:rPr>
+        <w:t>[</w:t>
+      </w:r>
+      <w:proofErr w:type="spellStart"/>
+      <w:r>
+        <w:rPr>
+          <w:rFonts w:ascii="Consolas" w:hAnsi="Consolas" w:cs="Consolas"/>
+          <w:color w:val="000000"/>
+          <w:sz w:val="19"/>
+          <w:szCs w:val="19"/>
+        </w:rPr>
+        <w:t>FaultContract</w:t>
+      </w:r>
+      <w:proofErr w:type="spellEnd"/>
+      <w:r>
+        <w:rPr>
+          <w:rFonts w:ascii="Consolas" w:hAnsi="Consolas" w:cs="Consolas"/>
+          <w:color w:val="000000"/>
+          <w:sz w:val="19"/>
+          <w:szCs w:val="19"/>
+        </w:rPr>
+        <w:t>(</w:t>
+      </w:r>
+      <w:proofErr w:type="spellStart"/>
+      <w:proofErr w:type="gramStart"/>
+      <w:r>
+        <w:rPr>
+          <w:rFonts w:ascii="Consolas" w:hAnsi="Consolas" w:cs="Consolas"/>
+          <w:color w:val="0000FF"/>
+          <w:sz w:val="19"/>
+          <w:szCs w:val="19"/>
+        </w:rPr>
+        <w:t>typeof</w:t>
+      </w:r>
+      <w:proofErr w:type="spellEnd"/>
+      <w:r>
+        <w:rPr>
+          <w:rFonts w:ascii="Consolas" w:hAnsi="Consolas" w:cs="Consolas"/>
+          <w:color w:val="000000"/>
+          <w:sz w:val="19"/>
+          <w:szCs w:val="19"/>
+        </w:rPr>
+        <w:t>(</w:t>
+      </w:r>
+      <w:proofErr w:type="gramEnd"/>
+      <w:r>
+        <w:rPr>
+          <w:rFonts w:ascii="Consolas" w:hAnsi="Consolas" w:cs="Consolas"/>
+          <w:color w:val="000000"/>
+          <w:sz w:val="19"/>
+          <w:szCs w:val="19"/>
+        </w:rPr>
+        <w:t>Error))]</w:t>
+      </w:r>
+      <w:r>
+        <w:t xml:space="preserve"> </w:t>
+      </w:r>
+      <w:r>
+        <w:t xml:space="preserve">en la firma de los métodos que queremos que capturen las excepciones, en nuestro caso en la interfaz </w:t>
+      </w:r>
+      <w:proofErr w:type="spellStart"/>
+      <w:r>
+        <w:t>IClientService</w:t>
+      </w:r>
+      <w:proofErr w:type="spellEnd"/>
+      <w:r>
+        <w:t>.</w:t>
+      </w:r>
+    </w:p>
+    <w:p>
+      <w:pPr>
+        <w:spacing w:line="240" w:lineRule="auto"/>
+      </w:pPr>
+    </w:p>
+    <w:p>
+      <w:pPr>
+        <w:spacing w:line="240" w:lineRule="auto"/>
+        <w:rPr>
+          <w:b/>
+        </w:rPr>
+      </w:pPr>
+      <w:r>
+        <w:rPr>
+          <w:b/>
+        </w:rPr>
+        <w:t>Diferencias en los contratos SOA</w:t>
+      </w:r>
+      <w:r>
+        <w:rPr>
+          <w:b/>
+        </w:rPr>
+        <w:t>P</w:t>
+      </w:r>
+      <w:r>
+        <w:rPr>
+          <w:b/>
+        </w:rPr>
+        <w:t xml:space="preserve"> y REST</w:t>
+      </w:r>
+    </w:p>
+    <w:p>
+      <w:pPr>
+        <w:spacing w:line="240" w:lineRule="auto"/>
+      </w:pPr>
+      <w:r>
+        <w:t xml:space="preserve">Para REST debemos adicionar (además del anterior </w:t>
+      </w:r>
+      <w:r>
+        <w:rPr>
+          <w:i/>
+        </w:rPr>
+        <w:t>[</w:t>
+      </w:r>
+      <w:proofErr w:type="spellStart"/>
+      <w:r>
+        <w:rPr>
+          <w:i/>
+        </w:rPr>
+        <w:t>OperatonContract</w:t>
+      </w:r>
+      <w:proofErr w:type="spellEnd"/>
+      <w:r>
+        <w:rPr>
+          <w:i/>
+        </w:rPr>
+        <w:t>]</w:t>
+      </w:r>
+      <w:r>
+        <w:t>) alguno de los siguientes atributos:</w:t>
+      </w:r>
+    </w:p>
+    <w:p>
+      <w:pPr>
+        <w:pStyle w:val="Prrafodelista"/>
+        <w:numPr>
+          <w:ilvl w:val="0"/>
+          <w:numId w:val="2"/>
+        </w:numPr>
+        <w:spacing w:line="240" w:lineRule="auto"/>
+      </w:pPr>
+      <w:proofErr w:type="spellStart"/>
+      <w:proofErr w:type="gramStart"/>
+      <w:r>
+        <w:rPr>
+          <w:i/>
+        </w:rPr>
+        <w:t>WebGet</w:t>
+      </w:r>
+      <w:proofErr w:type="spellEnd"/>
+      <w:r>
+        <w:t xml:space="preserve"> .</w:t>
+      </w:r>
+      <w:proofErr w:type="gramEnd"/>
+      <w:r>
+        <w:t>- operaciones de consulta</w:t>
+      </w:r>
+    </w:p>
+    <w:p>
+      <w:pPr>
+        <w:pStyle w:val="Prrafodelista"/>
+        <w:spacing w:line="240" w:lineRule="auto"/>
+        <w:ind w:left="1425"/>
+      </w:pPr>
+    </w:p>
+    <w:p>
+      <w:pPr>
+        <w:pStyle w:val="Prrafodelista"/>
+        <w:spacing w:line="240" w:lineRule="auto"/>
+        <w:ind w:left="1425"/>
+        <w:rPr>
+          <w:i/>
+        </w:rPr>
+      </w:pPr>
+      <w:r>
+        <w:rPr>
+          <w:i/>
+        </w:rPr>
+        <w:t>[</w:t>
+      </w:r>
+      <w:proofErr w:type="spellStart"/>
+      <w:proofErr w:type="gramStart"/>
+      <w:r>
+        <w:rPr>
+          <w:i/>
+        </w:rPr>
+        <w:t>WebGet</w:t>
+      </w:r>
+      <w:proofErr w:type="spellEnd"/>
+      <w:r>
+        <w:rPr>
+          <w:i/>
+        </w:rPr>
+        <w:t>(</w:t>
+      </w:r>
+      <w:proofErr w:type="spellStart"/>
+      <w:proofErr w:type="gramEnd"/>
+      <w:r>
+        <w:rPr>
+          <w:i/>
+        </w:rPr>
+        <w:t>ResponseFormat</w:t>
+      </w:r>
+      <w:proofErr w:type="spellEnd"/>
+      <w:r>
+        <w:rPr>
+          <w:i/>
+        </w:rPr>
+        <w:t>=</w:t>
+      </w:r>
+      <w:proofErr w:type="spellStart"/>
+      <w:r>
+        <w:rPr>
+          <w:i/>
+        </w:rPr>
+        <w:t>WebMessageFormat.Json</w:t>
+      </w:r>
+      <w:proofErr w:type="spellEnd"/>
+      <w:r>
+        <w:rPr>
+          <w:i/>
+        </w:rPr>
+        <w:t xml:space="preserve">, </w:t>
+      </w:r>
+    </w:p>
+    <w:p>
+      <w:pPr>
+        <w:pStyle w:val="Prrafodelista"/>
+        <w:spacing w:line="240" w:lineRule="auto"/>
+        <w:ind w:left="1425" w:firstLine="699"/>
+        <w:rPr>
+          <w:i/>
+        </w:rPr>
+      </w:pPr>
+      <w:proofErr w:type="spellStart"/>
+      <w:r>
+        <w:rPr>
+          <w:i/>
+        </w:rPr>
+        <w:t>UriTemplate</w:t>
+      </w:r>
+      <w:proofErr w:type="spellEnd"/>
+      <w:proofErr w:type="gramStart"/>
+      <w:r>
+        <w:rPr>
+          <w:i/>
+        </w:rPr>
+        <w:t>=”</w:t>
+      </w:r>
+      <w:proofErr w:type="spellStart"/>
+      <w:r>
+        <w:rPr>
+          <w:i/>
+        </w:rPr>
+        <w:t>Produc</w:t>
+      </w:r>
+      <w:proofErr w:type="spellEnd"/>
+      <w:proofErr w:type="gramEnd"/>
+      <w:r>
+        <w:rPr>
+          <w:i/>
+        </w:rPr>
+        <w:t>/{</w:t>
+      </w:r>
+      <w:proofErr w:type="spellStart"/>
+      <w:r>
+        <w:rPr>
+          <w:i/>
+        </w:rPr>
+        <w:t>productID</w:t>
+      </w:r>
+      <w:proofErr w:type="spellEnd"/>
+      <w:r>
+        <w:rPr>
+          <w:i/>
+        </w:rPr>
+        <w:t>}”)]</w:t>
+      </w:r>
+    </w:p>
+    <w:p>
+      <w:pPr>
+        <w:pStyle w:val="Prrafodelista"/>
+        <w:spacing w:line="240" w:lineRule="auto"/>
+        <w:ind w:left="3549" w:firstLine="699"/>
+      </w:pPr>
+    </w:p>
+    <w:p>
+      <w:pPr>
+        <w:pStyle w:val="Prrafodelista"/>
+        <w:numPr>
+          <w:ilvl w:val="0"/>
+          <w:numId w:val="2"/>
+        </w:numPr>
+        <w:spacing w:line="240" w:lineRule="auto"/>
+      </w:pPr>
+      <w:proofErr w:type="spellStart"/>
+      <w:proofErr w:type="gramStart"/>
+      <w:r>
+        <w:rPr>
+          <w:i/>
+        </w:rPr>
+        <w:t>WebInvoke</w:t>
+      </w:r>
+      <w:proofErr w:type="spellEnd"/>
+      <w:r>
+        <w:t xml:space="preserve"> .</w:t>
+      </w:r>
+      <w:proofErr w:type="gramEnd"/>
+      <w:r>
+        <w:t xml:space="preserve">- transacciones de tipo </w:t>
+      </w:r>
+      <w:r>
+        <w:t>C</w:t>
+      </w:r>
+      <w:r>
+        <w:t>UD</w:t>
+      </w:r>
+      <w:r>
+        <w:t xml:space="preserve"> (POST, PUT, DELETE)</w:t>
+      </w:r>
+    </w:p>
+    <w:p>
+      <w:pPr>
+        <w:pStyle w:val="Prrafodelista"/>
+        <w:spacing w:line="240" w:lineRule="auto"/>
+        <w:ind w:left="1425"/>
+      </w:pPr>
+    </w:p>
+    <w:p>
+      <w:pPr>
+        <w:pStyle w:val="Prrafodelista"/>
+        <w:spacing w:line="240" w:lineRule="auto"/>
+        <w:ind w:left="1425"/>
+        <w:rPr>
+          <w:i/>
+        </w:rPr>
+      </w:pPr>
+      <w:r>
+        <w:rPr>
+          <w:i/>
+        </w:rPr>
+        <w:t>[</w:t>
+      </w:r>
+      <w:proofErr w:type="spellStart"/>
+      <w:proofErr w:type="gramStart"/>
+      <w:r>
+        <w:rPr>
+          <w:i/>
+        </w:rPr>
+        <w:t>WebInvoke</w:t>
+      </w:r>
+      <w:proofErr w:type="spellEnd"/>
+      <w:r>
+        <w:rPr>
+          <w:i/>
+        </w:rPr>
+        <w:t>(</w:t>
+      </w:r>
+      <w:proofErr w:type="spellStart"/>
+      <w:proofErr w:type="gramEnd"/>
+      <w:r>
+        <w:rPr>
+          <w:i/>
+        </w:rPr>
+        <w:t>Method</w:t>
+      </w:r>
+      <w:proofErr w:type="spellEnd"/>
+      <w:r>
+        <w:rPr>
+          <w:i/>
+        </w:rPr>
+        <w:t xml:space="preserve">=”PUT”, </w:t>
+      </w:r>
+    </w:p>
+    <w:p>
+      <w:pPr>
+        <w:pStyle w:val="Prrafodelista"/>
+        <w:spacing w:line="240" w:lineRule="auto"/>
+        <w:ind w:left="2124"/>
+        <w:rPr>
+          <w:i/>
+        </w:rPr>
+      </w:pPr>
+      <w:proofErr w:type="spellStart"/>
+      <w:r>
+        <w:rPr>
+          <w:i/>
+        </w:rPr>
+        <w:t>ResponseFormat</w:t>
+      </w:r>
+      <w:proofErr w:type="spellEnd"/>
+      <w:r>
+        <w:rPr>
+          <w:i/>
+        </w:rPr>
+        <w:t>=</w:t>
+      </w:r>
+      <w:proofErr w:type="spellStart"/>
+      <w:r>
+        <w:rPr>
+          <w:i/>
+        </w:rPr>
+        <w:t>WebMessageFormat.Json</w:t>
+      </w:r>
+      <w:proofErr w:type="spellEnd"/>
+      <w:r>
+        <w:rPr>
+          <w:i/>
+        </w:rPr>
+        <w:t xml:space="preserve">, </w:t>
+      </w:r>
+      <w:proofErr w:type="spellStart"/>
+      <w:r>
+        <w:rPr>
+          <w:i/>
+        </w:rPr>
+        <w:t>UriTemplate</w:t>
+      </w:r>
+      <w:proofErr w:type="spellEnd"/>
+      <w:proofErr w:type="gramStart"/>
+      <w:r>
+        <w:rPr>
+          <w:i/>
+        </w:rPr>
+        <w:t>=”producto</w:t>
+      </w:r>
+      <w:proofErr w:type="gramEnd"/>
+      <w:r>
+        <w:rPr>
+          <w:i/>
+        </w:rPr>
+        <w:t>/[</w:t>
+      </w:r>
+      <w:proofErr w:type="spellStart"/>
+      <w:r>
+        <w:rPr>
+          <w:i/>
+        </w:rPr>
+        <w:t>productId</w:t>
+      </w:r>
+      <w:proofErr w:type="spellEnd"/>
+      <w:r>
+        <w:rPr>
+          <w:i/>
+        </w:rPr>
+        <w:t>}”)]</w:t>
+      </w:r>
+    </w:p>
+    <w:p>
+      <w:pPr>
+        <w:spacing w:line="240" w:lineRule="auto"/>
+      </w:pPr>
+    </w:p>
+    <w:p>
+      <w:pPr>
+        <w:spacing w:line="240" w:lineRule="auto"/>
+      </w:pPr>
+      <w:r>
+        <w:t xml:space="preserve">Para configurar el servicio REST y poder intercambiar mensajes en formato JSON debemos añadir un nuevo </w:t>
+      </w:r>
+      <w:proofErr w:type="spellStart"/>
+      <w:r>
+        <w:t>Endpoint</w:t>
+      </w:r>
+      <w:proofErr w:type="spellEnd"/>
+      <w:r>
+        <w:t xml:space="preserve">. Para llevarlo a cabo configuraremos la dirección o </w:t>
+      </w:r>
+      <w:proofErr w:type="spellStart"/>
+      <w:r>
+        <w:t>Address</w:t>
+      </w:r>
+      <w:proofErr w:type="spellEnd"/>
+      <w:r>
+        <w:t xml:space="preserve"> el Enlace o </w:t>
+      </w:r>
+      <w:proofErr w:type="spellStart"/>
+      <w:r>
+        <w:t>Binding</w:t>
+      </w:r>
+      <w:proofErr w:type="spellEnd"/>
+      <w:r>
+        <w:t xml:space="preserve"> (</w:t>
+      </w:r>
+      <w:proofErr w:type="spellStart"/>
+      <w:r>
+        <w:t>webHttpBinding</w:t>
+      </w:r>
+      <w:proofErr w:type="spellEnd"/>
+      <w:r>
+        <w:t xml:space="preserve">), el </w:t>
+      </w:r>
+      <w:proofErr w:type="spellStart"/>
+      <w:r>
+        <w:t>bidningConfiguration</w:t>
+      </w:r>
+      <w:proofErr w:type="spellEnd"/>
+      <w:r>
+        <w:t xml:space="preserve"> (</w:t>
+      </w:r>
+      <w:proofErr w:type="spellStart"/>
+      <w:r>
+        <w:t>crossDomainScriptAccessEnabled</w:t>
+      </w:r>
+      <w:proofErr w:type="spellEnd"/>
+      <w:r>
+        <w:t xml:space="preserve">), además de añadir el atributo </w:t>
+      </w:r>
+      <w:proofErr w:type="spellStart"/>
+      <w:r>
+        <w:t>webHttp</w:t>
+      </w:r>
+      <w:proofErr w:type="spellEnd"/>
+      <w:r>
+        <w:t xml:space="preserve"> (</w:t>
+      </w:r>
+      <w:proofErr w:type="spellStart"/>
+      <w:r>
+        <w:t>behaviorConfiguration</w:t>
+      </w:r>
+      <w:proofErr w:type="spellEnd"/>
+      <w:r>
+        <w:t>). El contrato no varía respecto a SOAP.</w:t>
+      </w:r>
+    </w:p>
+    <w:p>
+      <w:pPr>
+        <w:spacing w:line="240" w:lineRule="auto"/>
+      </w:pPr>
+      <w:r>
+        <w:lastRenderedPageBreak/>
+        <w:t xml:space="preserve">Todo esto se configura en el </w:t>
+      </w:r>
+      <w:proofErr w:type="spellStart"/>
+      <w:r>
+        <w:t>webconfig</w:t>
+      </w:r>
+      <w:proofErr w:type="spellEnd"/>
+      <w:r>
+        <w:t xml:space="preserve"> añadiendo las siguientes etiquetas para nuestro proyecto concreto:</w:t>
+      </w:r>
+    </w:p>
+    <w:p>
+      <w:pPr>
+        <w:spacing w:line="240" w:lineRule="auto"/>
+      </w:pPr>
+      <w:r>
+        <w:t xml:space="preserve">Dentro de </w:t>
+      </w:r>
+      <w:proofErr w:type="spellStart"/>
+      <w:r>
+        <w:t>behaviors</w:t>
+      </w:r>
+      <w:proofErr w:type="spellEnd"/>
+    </w:p>
+    <w:p>
+      <w:pPr>
+        <w:autoSpaceDE w:val="0"/>
+        <w:autoSpaceDN w:val="0"/>
+        <w:adjustRightInd w:val="0"/>
+        <w:spacing w:after="0" w:line="240" w:lineRule="auto"/>
+        <w:rPr>
+          <w:rFonts w:ascii="Consolas" w:hAnsi="Consolas" w:cs="Consolas"/>
+          <w:color w:val="000000"/>
+          <w:sz w:val="19"/>
+          <w:szCs w:val="19"/>
+        </w:rPr>
+      </w:pPr>
+      <w:r>
+        <w:rPr>
+          <w:rFonts w:ascii="Consolas" w:hAnsi="Consolas" w:cs="Consolas"/>
+          <w:color w:val="0000FF"/>
+          <w:sz w:val="19"/>
+          <w:szCs w:val="19"/>
+        </w:rPr>
+        <w:t>&lt;</w:t>
+      </w:r>
+      <w:proofErr w:type="spellStart"/>
+      <w:r>
+        <w:rPr>
+          <w:rFonts w:ascii="Consolas" w:hAnsi="Consolas" w:cs="Consolas"/>
+          <w:color w:val="A31515"/>
+          <w:sz w:val="19"/>
+          <w:szCs w:val="19"/>
+        </w:rPr>
+        <w:t>endpointBehaviors</w:t>
+      </w:r>
+      <w:proofErr w:type="spellEnd"/>
+      <w:r>
+        <w:rPr>
+          <w:rFonts w:ascii="Consolas" w:hAnsi="Consolas" w:cs="Consolas"/>
+          <w:color w:val="0000FF"/>
+          <w:sz w:val="19"/>
+          <w:szCs w:val="19"/>
+        </w:rPr>
+        <w:t>&gt;</w:t>
+      </w:r>
+    </w:p>
+    <w:p>
+      <w:pPr>
+        <w:autoSpaceDE w:val="0"/>
+        <w:autoSpaceDN w:val="0"/>
+        <w:adjustRightInd w:val="0"/>
+        <w:spacing w:after="0" w:line="240" w:lineRule="auto"/>
+        <w:rPr>
+          <w:rFonts w:ascii="Consolas" w:hAnsi="Consolas" w:cs="Consolas"/>
+          <w:color w:val="000000"/>
+          <w:sz w:val="19"/>
+          <w:szCs w:val="19"/>
+        </w:rPr>
+      </w:pPr>
+      <w:r>
+        <w:rPr>
+          <w:rFonts w:ascii="Consolas" w:hAnsi="Consolas" w:cs="Consolas"/>
+          <w:color w:val="0000FF"/>
+          <w:sz w:val="19"/>
+          <w:szCs w:val="19"/>
+        </w:rPr>
+        <w:tab/>
+        <w:t>&lt;</w:t>
+      </w:r>
+      <w:proofErr w:type="spellStart"/>
+      <w:r>
+        <w:rPr>
+          <w:rFonts w:ascii="Consolas" w:hAnsi="Consolas" w:cs="Consolas"/>
+          <w:color w:val="A31515"/>
+          <w:sz w:val="19"/>
+          <w:szCs w:val="19"/>
+        </w:rPr>
+        <w:t>behavior</w:t>
+      </w:r>
+      <w:proofErr w:type="spellEnd"/>
+      <w:r>
+        <w:rPr>
+          <w:rFonts w:ascii="Consolas" w:hAnsi="Consolas" w:cs="Consolas"/>
+          <w:color w:val="0000FF"/>
+          <w:sz w:val="19"/>
+          <w:szCs w:val="19"/>
+        </w:rPr>
+        <w:t xml:space="preserve"> </w:t>
+      </w:r>
+      <w:proofErr w:type="spellStart"/>
+      <w:r>
+        <w:rPr>
+          <w:rFonts w:ascii="Consolas" w:hAnsi="Consolas" w:cs="Consolas"/>
+          <w:color w:val="FF0000"/>
+          <w:sz w:val="19"/>
+          <w:szCs w:val="19"/>
+        </w:rPr>
+        <w:t>name</w:t>
+      </w:r>
+      <w:proofErr w:type="spellEnd"/>
+      <w:r>
+        <w:rPr>
+          <w:rFonts w:ascii="Consolas" w:hAnsi="Consolas" w:cs="Consolas"/>
+          <w:color w:val="0000FF"/>
+          <w:sz w:val="19"/>
+          <w:szCs w:val="19"/>
+        </w:rPr>
+        <w:t>=</w:t>
+      </w:r>
+      <w:r>
+        <w:rPr>
+          <w:rFonts w:ascii="Consolas" w:hAnsi="Consolas" w:cs="Consolas"/>
+          <w:color w:val="000000"/>
+          <w:sz w:val="19"/>
+          <w:szCs w:val="19"/>
+        </w:rPr>
+        <w:t>"</w:t>
+      </w:r>
+      <w:proofErr w:type="spellStart"/>
+      <w:r>
+        <w:rPr>
+          <w:rFonts w:ascii="Consolas" w:hAnsi="Consolas" w:cs="Consolas"/>
+          <w:color w:val="0000FF"/>
+          <w:sz w:val="19"/>
+          <w:szCs w:val="19"/>
+        </w:rPr>
+        <w:t>webRest</w:t>
+      </w:r>
+      <w:proofErr w:type="spellEnd"/>
+      <w:r>
+        <w:rPr>
+          <w:rFonts w:ascii="Consolas" w:hAnsi="Consolas" w:cs="Consolas"/>
+          <w:color w:val="000000"/>
+          <w:sz w:val="19"/>
+          <w:szCs w:val="19"/>
+        </w:rPr>
+        <w:t>"</w:t>
+      </w:r>
+      <w:r>
+        <w:rPr>
+          <w:rFonts w:ascii="Consolas" w:hAnsi="Consolas" w:cs="Consolas"/>
+          <w:color w:val="0000FF"/>
+          <w:sz w:val="19"/>
+          <w:szCs w:val="19"/>
+        </w:rPr>
+        <w:t>&gt;</w:t>
+      </w:r>
+    </w:p>
+    <w:p>
+      <w:pPr>
+        <w:autoSpaceDE w:val="0"/>
+        <w:autoSpaceDN w:val="0"/>
+        <w:adjustRightInd w:val="0"/>
+        <w:spacing w:after="0" w:line="240" w:lineRule="auto"/>
+        <w:rPr>
+          <w:rFonts w:ascii="Consolas" w:hAnsi="Consolas" w:cs="Consolas"/>
+          <w:color w:val="000000"/>
+          <w:sz w:val="19"/>
+          <w:szCs w:val="19"/>
+        </w:rPr>
+      </w:pPr>
+      <w:r>
+        <w:rPr>
+          <w:rFonts w:ascii="Consolas" w:hAnsi="Consolas" w:cs="Consolas"/>
+          <w:color w:val="0000FF"/>
+          <w:sz w:val="19"/>
+          <w:szCs w:val="19"/>
+        </w:rPr>
+        <w:tab/>
+      </w:r>
+      <w:r>
+        <w:rPr>
+          <w:rFonts w:ascii="Consolas" w:hAnsi="Consolas" w:cs="Consolas"/>
+          <w:color w:val="0000FF"/>
+          <w:sz w:val="19"/>
+          <w:szCs w:val="19"/>
+        </w:rPr>
+        <w:tab/>
+        <w:t>&lt;</w:t>
+      </w:r>
+      <w:proofErr w:type="spellStart"/>
+      <w:r>
+        <w:rPr>
+          <w:rFonts w:ascii="Consolas" w:hAnsi="Consolas" w:cs="Consolas"/>
+          <w:color w:val="A31515"/>
+          <w:sz w:val="19"/>
+          <w:szCs w:val="19"/>
+        </w:rPr>
+        <w:t>webHttp</w:t>
+      </w:r>
+      <w:proofErr w:type="spellEnd"/>
+      <w:r>
+        <w:rPr>
+          <w:rFonts w:ascii="Consolas" w:hAnsi="Consolas" w:cs="Consolas"/>
+          <w:color w:val="0000FF"/>
+          <w:sz w:val="19"/>
+          <w:szCs w:val="19"/>
+        </w:rPr>
+        <w:t xml:space="preserve"> </w:t>
+      </w:r>
+      <w:proofErr w:type="spellStart"/>
+      <w:r>
+        <w:rPr>
+          <w:rFonts w:ascii="Consolas" w:hAnsi="Consolas" w:cs="Consolas"/>
+          <w:color w:val="FF0000"/>
+          <w:sz w:val="19"/>
+          <w:szCs w:val="19"/>
+        </w:rPr>
+        <w:t>helpEnabled</w:t>
+      </w:r>
+      <w:proofErr w:type="spellEnd"/>
+      <w:r>
+        <w:rPr>
+          <w:rFonts w:ascii="Consolas" w:hAnsi="Consolas" w:cs="Consolas"/>
+          <w:color w:val="0000FF"/>
+          <w:sz w:val="19"/>
+          <w:szCs w:val="19"/>
+        </w:rPr>
+        <w:t>=</w:t>
+      </w:r>
+      <w:r>
+        <w:rPr>
+          <w:rFonts w:ascii="Consolas" w:hAnsi="Consolas" w:cs="Consolas"/>
+          <w:color w:val="000000"/>
+          <w:sz w:val="19"/>
+          <w:szCs w:val="19"/>
+        </w:rPr>
+        <w:t>"</w:t>
+      </w:r>
+      <w:r>
+        <w:rPr>
+          <w:rFonts w:ascii="Consolas" w:hAnsi="Consolas" w:cs="Consolas"/>
+          <w:color w:val="0000FF"/>
+          <w:sz w:val="19"/>
+          <w:szCs w:val="19"/>
+        </w:rPr>
+        <w:t>true</w:t>
+      </w:r>
+      <w:r>
+        <w:rPr>
+          <w:rFonts w:ascii="Consolas" w:hAnsi="Consolas" w:cs="Consolas"/>
+          <w:color w:val="000000"/>
+          <w:sz w:val="19"/>
+          <w:szCs w:val="19"/>
+        </w:rPr>
+        <w:t>"</w:t>
+      </w:r>
+      <w:r>
+        <w:rPr>
+          <w:rFonts w:ascii="Consolas" w:hAnsi="Consolas" w:cs="Consolas"/>
+          <w:color w:val="0000FF"/>
+          <w:sz w:val="19"/>
+          <w:szCs w:val="19"/>
+        </w:rPr>
+        <w:t>/&gt;</w:t>
+      </w:r>
+    </w:p>
+    <w:p>
+      <w:pPr>
+        <w:autoSpaceDE w:val="0"/>
+        <w:autoSpaceDN w:val="0"/>
+        <w:adjustRightInd w:val="0"/>
+        <w:spacing w:after="0" w:line="240" w:lineRule="auto"/>
+        <w:rPr>
+          <w:rFonts w:ascii="Consolas" w:hAnsi="Consolas" w:cs="Consolas"/>
+          <w:color w:val="000000"/>
+          <w:sz w:val="19"/>
+          <w:szCs w:val="19"/>
+        </w:rPr>
+      </w:pPr>
+      <w:r>
+        <w:rPr>
+          <w:rFonts w:ascii="Consolas" w:hAnsi="Consolas" w:cs="Consolas"/>
+          <w:color w:val="0000FF"/>
+          <w:sz w:val="19"/>
+          <w:szCs w:val="19"/>
+        </w:rPr>
+        <w:tab/>
+        <w:t>&lt;/</w:t>
+      </w:r>
+      <w:proofErr w:type="spellStart"/>
+      <w:r>
+        <w:rPr>
+          <w:rFonts w:ascii="Consolas" w:hAnsi="Consolas" w:cs="Consolas"/>
+          <w:color w:val="A31515"/>
+          <w:sz w:val="19"/>
+          <w:szCs w:val="19"/>
+        </w:rPr>
+        <w:t>behavior</w:t>
+      </w:r>
+      <w:proofErr w:type="spellEnd"/>
+      <w:r>
+        <w:rPr>
+          <w:rFonts w:ascii="Consolas" w:hAnsi="Consolas" w:cs="Consolas"/>
+          <w:color w:val="0000FF"/>
+          <w:sz w:val="19"/>
+          <w:szCs w:val="19"/>
+        </w:rPr>
+        <w:t>&gt;</w:t>
+      </w:r>
+    </w:p>
+    <w:p>
+      <w:pPr>
+        <w:spacing w:line="240" w:lineRule="auto"/>
+        <w:rPr>
+          <w:rFonts w:ascii="Consolas" w:hAnsi="Consolas" w:cs="Consolas"/>
+          <w:color w:val="0000FF"/>
+          <w:sz w:val="19"/>
+          <w:szCs w:val="19"/>
+        </w:rPr>
+      </w:pPr>
+      <w:r>
+        <w:rPr>
+          <w:rFonts w:ascii="Consolas" w:hAnsi="Consolas" w:cs="Consolas"/>
+          <w:color w:val="0000FF"/>
+          <w:sz w:val="19"/>
+          <w:szCs w:val="19"/>
+        </w:rPr>
+        <w:t>&lt;/</w:t>
+      </w:r>
+      <w:proofErr w:type="spellStart"/>
+      <w:r>
+        <w:rPr>
+          <w:rFonts w:ascii="Consolas" w:hAnsi="Consolas" w:cs="Consolas"/>
+          <w:color w:val="A31515"/>
+          <w:sz w:val="19"/>
+          <w:szCs w:val="19"/>
+        </w:rPr>
+        <w:t>endpointBehaviors</w:t>
+      </w:r>
+      <w:proofErr w:type="spellEnd"/>
+      <w:r>
+        <w:rPr>
+          <w:rFonts w:ascii="Consolas" w:hAnsi="Consolas" w:cs="Consolas"/>
+          <w:color w:val="0000FF"/>
+          <w:sz w:val="19"/>
+          <w:szCs w:val="19"/>
+        </w:rPr>
+        <w:t>&gt;</w:t>
+      </w:r>
+    </w:p>
+    <w:p>
+      <w:pPr>
+        <w:spacing w:line="240" w:lineRule="auto"/>
+      </w:pPr>
+    </w:p>
+    <w:p>
+      <w:pPr>
+        <w:spacing w:line="240" w:lineRule="auto"/>
+      </w:pPr>
+      <w:r>
+        <w:t xml:space="preserve">Dentro de </w:t>
+      </w:r>
+      <w:proofErr w:type="spellStart"/>
+      <w:r>
+        <w:t>bindings</w:t>
+      </w:r>
+      <w:proofErr w:type="spellEnd"/>
+    </w:p>
+    <w:p>
+      <w:pPr>
+        <w:autoSpaceDE w:val="0"/>
+        <w:autoSpaceDN w:val="0"/>
+        <w:adjustRightInd w:val="0"/>
+        <w:spacing w:after="0" w:line="240" w:lineRule="auto"/>
+        <w:rPr>
+          <w:rFonts w:ascii="Consolas" w:hAnsi="Consolas" w:cs="Consolas"/>
+          <w:color w:val="000000"/>
+          <w:sz w:val="19"/>
+          <w:szCs w:val="19"/>
+        </w:rPr>
+      </w:pPr>
+      <w:r>
+        <w:rPr>
+          <w:rFonts w:ascii="Consolas" w:hAnsi="Consolas" w:cs="Consolas"/>
+          <w:color w:val="0000FF"/>
+          <w:sz w:val="19"/>
+          <w:szCs w:val="19"/>
+        </w:rPr>
+        <w:t>&lt;</w:t>
+      </w:r>
+      <w:proofErr w:type="spellStart"/>
+      <w:r>
+        <w:rPr>
+          <w:rFonts w:ascii="Consolas" w:hAnsi="Consolas" w:cs="Consolas"/>
+          <w:color w:val="A31515"/>
+          <w:sz w:val="19"/>
+          <w:szCs w:val="19"/>
+        </w:rPr>
+        <w:t>webHttpBinding</w:t>
+      </w:r>
+      <w:proofErr w:type="spellEnd"/>
+      <w:r>
+        <w:rPr>
+          <w:rFonts w:ascii="Consolas" w:hAnsi="Consolas" w:cs="Consolas"/>
+          <w:color w:val="0000FF"/>
+          <w:sz w:val="19"/>
+          <w:szCs w:val="19"/>
+        </w:rPr>
+        <w:t>&gt;</w:t>
+      </w:r>
+    </w:p>
+    <w:p>
+      <w:pPr>
+        <w:autoSpaceDE w:val="0"/>
+        <w:autoSpaceDN w:val="0"/>
+        <w:adjustRightInd w:val="0"/>
+        <w:spacing w:after="0" w:line="240" w:lineRule="auto"/>
+        <w:ind w:firstLine="708"/>
+        <w:rPr>
+          <w:rFonts w:ascii="Consolas" w:hAnsi="Consolas" w:cs="Consolas"/>
+          <w:color w:val="0000FF"/>
+          <w:sz w:val="19"/>
+          <w:szCs w:val="19"/>
+        </w:rPr>
+      </w:pPr>
+      <w:r>
+        <w:rPr>
+          <w:rFonts w:ascii="Consolas" w:hAnsi="Consolas" w:cs="Consolas"/>
+          <w:color w:val="0000FF"/>
+          <w:sz w:val="19"/>
+          <w:szCs w:val="19"/>
+        </w:rPr>
+        <w:t>&lt;</w:t>
+      </w:r>
+      <w:proofErr w:type="spellStart"/>
+      <w:r>
+        <w:rPr>
+          <w:rFonts w:ascii="Consolas" w:hAnsi="Consolas" w:cs="Consolas"/>
+          <w:color w:val="A31515"/>
+          <w:sz w:val="19"/>
+          <w:szCs w:val="19"/>
+        </w:rPr>
+        <w:t>binding</w:t>
+      </w:r>
+      <w:proofErr w:type="spellEnd"/>
+      <w:r>
+        <w:rPr>
+          <w:rFonts w:ascii="Consolas" w:hAnsi="Consolas" w:cs="Consolas"/>
+          <w:color w:val="0000FF"/>
+          <w:sz w:val="19"/>
+          <w:szCs w:val="19"/>
+        </w:rPr>
+        <w:t xml:space="preserve"> </w:t>
+      </w:r>
+      <w:proofErr w:type="spellStart"/>
+      <w:r>
+        <w:rPr>
+          <w:rFonts w:ascii="Consolas" w:hAnsi="Consolas" w:cs="Consolas"/>
+          <w:color w:val="FF0000"/>
+          <w:sz w:val="19"/>
+          <w:szCs w:val="19"/>
+        </w:rPr>
+        <w:t>name</w:t>
+      </w:r>
+      <w:proofErr w:type="spellEnd"/>
+      <w:r>
+        <w:rPr>
+          <w:rFonts w:ascii="Consolas" w:hAnsi="Consolas" w:cs="Consolas"/>
+          <w:color w:val="0000FF"/>
+          <w:sz w:val="19"/>
+          <w:szCs w:val="19"/>
+        </w:rPr>
+        <w:t>=</w:t>
+      </w:r>
+      <w:r>
+        <w:rPr>
+          <w:rFonts w:ascii="Consolas" w:hAnsi="Consolas" w:cs="Consolas"/>
+          <w:color w:val="000000"/>
+          <w:sz w:val="19"/>
+          <w:szCs w:val="19"/>
+        </w:rPr>
+        <w:t>"</w:t>
+      </w:r>
+      <w:proofErr w:type="spellStart"/>
+      <w:r>
+        <w:rPr>
+          <w:rFonts w:ascii="Consolas" w:hAnsi="Consolas" w:cs="Consolas"/>
+          <w:color w:val="0000FF"/>
+          <w:sz w:val="19"/>
+          <w:szCs w:val="19"/>
+        </w:rPr>
+        <w:t>EnlaceHTTPRest</w:t>
+      </w:r>
+      <w:proofErr w:type="spellEnd"/>
+      <w:r>
+        <w:rPr>
+          <w:rFonts w:ascii="Consolas" w:hAnsi="Consolas" w:cs="Consolas"/>
+          <w:color w:val="000000"/>
+          <w:sz w:val="19"/>
+          <w:szCs w:val="19"/>
+        </w:rPr>
+        <w:t>"</w:t>
+      </w:r>
+      <w:r>
+        <w:rPr>
+          <w:rFonts w:ascii="Consolas" w:hAnsi="Consolas" w:cs="Consolas"/>
+          <w:color w:val="0000FF"/>
+          <w:sz w:val="19"/>
+          <w:szCs w:val="19"/>
+        </w:rPr>
+        <w:t xml:space="preserve"> </w:t>
+      </w:r>
+      <w:proofErr w:type="spellStart"/>
+      <w:r>
+        <w:rPr>
+          <w:rFonts w:ascii="Consolas" w:hAnsi="Consolas" w:cs="Consolas"/>
+          <w:color w:val="FF0000"/>
+          <w:sz w:val="19"/>
+          <w:szCs w:val="19"/>
+        </w:rPr>
+        <w:t>closeTimeout</w:t>
+      </w:r>
+      <w:proofErr w:type="spellEnd"/>
+      <w:r>
+        <w:rPr>
+          <w:rFonts w:ascii="Consolas" w:hAnsi="Consolas" w:cs="Consolas"/>
+          <w:color w:val="0000FF"/>
+          <w:sz w:val="19"/>
+          <w:szCs w:val="19"/>
+        </w:rPr>
+        <w:t>=</w:t>
+      </w:r>
+      <w:r>
+        <w:rPr>
+          <w:rFonts w:ascii="Consolas" w:hAnsi="Consolas" w:cs="Consolas"/>
+          <w:color w:val="000000"/>
+          <w:sz w:val="19"/>
+          <w:szCs w:val="19"/>
+        </w:rPr>
+        <w:t>"</w:t>
+      </w:r>
+      <w:r>
+        <w:rPr>
+          <w:rFonts w:ascii="Consolas" w:hAnsi="Consolas" w:cs="Consolas"/>
+          <w:color w:val="0000FF"/>
+          <w:sz w:val="19"/>
+          <w:szCs w:val="19"/>
+        </w:rPr>
+        <w:t>00:10:00</w:t>
+      </w:r>
+      <w:r>
+        <w:rPr>
+          <w:rFonts w:ascii="Consolas" w:hAnsi="Consolas" w:cs="Consolas"/>
+          <w:color w:val="000000"/>
+          <w:sz w:val="19"/>
+          <w:szCs w:val="19"/>
+        </w:rPr>
+        <w:t>"</w:t>
+      </w:r>
+      <w:r>
+        <w:rPr>
+          <w:rFonts w:ascii="Consolas" w:hAnsi="Consolas" w:cs="Consolas"/>
+          <w:color w:val="0000FF"/>
+          <w:sz w:val="19"/>
+          <w:szCs w:val="19"/>
+        </w:rPr>
+        <w:t xml:space="preserve"> </w:t>
+      </w:r>
+    </w:p>
+    <w:p>
+      <w:pPr>
+        <w:autoSpaceDE w:val="0"/>
+        <w:autoSpaceDN w:val="0"/>
+        <w:adjustRightInd w:val="0"/>
+        <w:spacing w:after="0" w:line="240" w:lineRule="auto"/>
+        <w:ind w:left="1416" w:firstLine="708"/>
+        <w:rPr>
+          <w:rFonts w:ascii="Consolas" w:hAnsi="Consolas" w:cs="Consolas"/>
+          <w:color w:val="0000FF"/>
+          <w:sz w:val="19"/>
+          <w:szCs w:val="19"/>
+        </w:rPr>
+      </w:pPr>
+      <w:proofErr w:type="spellStart"/>
+      <w:r>
+        <w:rPr>
+          <w:rFonts w:ascii="Consolas" w:hAnsi="Consolas" w:cs="Consolas"/>
+          <w:color w:val="FF0000"/>
+          <w:sz w:val="19"/>
+          <w:szCs w:val="19"/>
+        </w:rPr>
+        <w:t>crossDomainScriptAccessEnabled</w:t>
+      </w:r>
+      <w:proofErr w:type="spellEnd"/>
+      <w:r>
+        <w:rPr>
+          <w:rFonts w:ascii="Consolas" w:hAnsi="Consolas" w:cs="Consolas"/>
+          <w:color w:val="0000FF"/>
+          <w:sz w:val="19"/>
+          <w:szCs w:val="19"/>
+        </w:rPr>
+        <w:t>=</w:t>
+      </w:r>
+      <w:r>
+        <w:rPr>
+          <w:rFonts w:ascii="Consolas" w:hAnsi="Consolas" w:cs="Consolas"/>
+          <w:color w:val="000000"/>
+          <w:sz w:val="19"/>
+          <w:szCs w:val="19"/>
+        </w:rPr>
+        <w:t>"</w:t>
+      </w:r>
+      <w:r>
+        <w:rPr>
+          <w:rFonts w:ascii="Consolas" w:hAnsi="Consolas" w:cs="Consolas"/>
+          <w:color w:val="0000FF"/>
+          <w:sz w:val="19"/>
+          <w:szCs w:val="19"/>
+        </w:rPr>
+        <w:t>true</w:t>
+      </w:r>
+      <w:r>
+        <w:rPr>
+          <w:rFonts w:ascii="Consolas" w:hAnsi="Consolas" w:cs="Consolas"/>
+          <w:color w:val="000000"/>
+          <w:sz w:val="19"/>
+          <w:szCs w:val="19"/>
+        </w:rPr>
+        <w:t>"</w:t>
+      </w:r>
+      <w:r>
+        <w:rPr>
+          <w:rFonts w:ascii="Consolas" w:hAnsi="Consolas" w:cs="Consolas"/>
+          <w:color w:val="0000FF"/>
+          <w:sz w:val="19"/>
+          <w:szCs w:val="19"/>
+        </w:rPr>
+        <w:t>&gt;</w:t>
+      </w:r>
+    </w:p>
+    <w:p>
+      <w:pPr>
+        <w:autoSpaceDE w:val="0"/>
+        <w:autoSpaceDN w:val="0"/>
+        <w:adjustRightInd w:val="0"/>
+        <w:spacing w:after="0" w:line="240" w:lineRule="auto"/>
+        <w:ind w:firstLine="708"/>
+        <w:rPr>
+          <w:rFonts w:ascii="Consolas" w:hAnsi="Consolas" w:cs="Consolas"/>
+          <w:color w:val="000000"/>
+          <w:sz w:val="19"/>
+          <w:szCs w:val="19"/>
+        </w:rPr>
+      </w:pPr>
+      <w:r>
+        <w:rPr>
+          <w:rFonts w:ascii="Consolas" w:hAnsi="Consolas" w:cs="Consolas"/>
+          <w:color w:val="0000FF"/>
+          <w:sz w:val="19"/>
+          <w:szCs w:val="19"/>
+        </w:rPr>
+        <w:t>&lt;/</w:t>
+      </w:r>
+      <w:proofErr w:type="spellStart"/>
+      <w:r>
+        <w:rPr>
+          <w:rFonts w:ascii="Consolas" w:hAnsi="Consolas" w:cs="Consolas"/>
+          <w:color w:val="A31515"/>
+          <w:sz w:val="19"/>
+          <w:szCs w:val="19"/>
+        </w:rPr>
+        <w:t>binding</w:t>
+      </w:r>
+      <w:proofErr w:type="spellEnd"/>
+      <w:r>
+        <w:rPr>
+          <w:rFonts w:ascii="Consolas" w:hAnsi="Consolas" w:cs="Consolas"/>
+          <w:color w:val="0000FF"/>
+          <w:sz w:val="19"/>
+          <w:szCs w:val="19"/>
+        </w:rPr>
+        <w:t>&gt;</w:t>
+      </w:r>
+    </w:p>
+    <w:p>
+      <w:pPr>
+        <w:spacing w:line="240" w:lineRule="auto"/>
+      </w:pPr>
+      <w:r>
+        <w:rPr>
+          <w:rFonts w:ascii="Consolas" w:hAnsi="Consolas" w:cs="Consolas"/>
+          <w:color w:val="0000FF"/>
+          <w:sz w:val="19"/>
+          <w:szCs w:val="19"/>
+        </w:rPr>
+        <w:t>&lt;/</w:t>
+      </w:r>
+      <w:proofErr w:type="spellStart"/>
+      <w:r>
+        <w:rPr>
+          <w:rFonts w:ascii="Consolas" w:hAnsi="Consolas" w:cs="Consolas"/>
+          <w:color w:val="A31515"/>
+          <w:sz w:val="19"/>
+          <w:szCs w:val="19"/>
+        </w:rPr>
+        <w:t>webHttpBinding</w:t>
+      </w:r>
+      <w:proofErr w:type="spellEnd"/>
+      <w:r>
+        <w:rPr>
+          <w:rFonts w:ascii="Consolas" w:hAnsi="Consolas" w:cs="Consolas"/>
+          <w:color w:val="0000FF"/>
+          <w:sz w:val="19"/>
+          <w:szCs w:val="19"/>
+        </w:rPr>
+        <w:t>&gt;</w:t>
+      </w:r>
+    </w:p>
+    <w:p>
+      <w:pPr>
+        <w:spacing w:line="240" w:lineRule="auto"/>
+      </w:pPr>
+      <w:r>
+        <w:t xml:space="preserve">Y finalmente el </w:t>
+      </w:r>
+      <w:proofErr w:type="spellStart"/>
+      <w:r>
+        <w:t>endpoint</w:t>
+      </w:r>
+      <w:proofErr w:type="spellEnd"/>
+      <w:r>
+        <w:t xml:space="preserve"> dentro de </w:t>
+      </w:r>
+      <w:proofErr w:type="spellStart"/>
+      <w:r>
+        <w:t>services</w:t>
+      </w:r>
+      <w:proofErr w:type="spellEnd"/>
+    </w:p>
+    <w:p>
+      <w:pPr>
+        <w:autoSpaceDE w:val="0"/>
+        <w:autoSpaceDN w:val="0"/>
+        <w:adjustRightInd w:val="0"/>
+        <w:spacing w:after="0" w:line="240" w:lineRule="auto"/>
+        <w:rPr>
+          <w:rFonts w:ascii="Consolas" w:hAnsi="Consolas" w:cs="Consolas"/>
+          <w:color w:val="0000FF"/>
+          <w:sz w:val="19"/>
+          <w:szCs w:val="19"/>
+        </w:rPr>
+      </w:pPr>
+      <w:r>
+        <w:rPr>
+          <w:rFonts w:ascii="Consolas" w:hAnsi="Consolas" w:cs="Consolas"/>
+          <w:color w:val="0000FF"/>
+          <w:sz w:val="19"/>
+          <w:szCs w:val="19"/>
+        </w:rPr>
+        <w:t>&lt;</w:t>
+      </w:r>
+      <w:proofErr w:type="spellStart"/>
+      <w:r>
+        <w:rPr>
+          <w:rFonts w:ascii="Consolas" w:hAnsi="Consolas" w:cs="Consolas"/>
+          <w:color w:val="A31515"/>
+          <w:sz w:val="19"/>
+          <w:szCs w:val="19"/>
+        </w:rPr>
+        <w:t>endpoint</w:t>
+      </w:r>
+      <w:proofErr w:type="spellEnd"/>
+      <w:r>
+        <w:rPr>
+          <w:rFonts w:ascii="Consolas" w:hAnsi="Consolas" w:cs="Consolas"/>
+          <w:color w:val="0000FF"/>
+          <w:sz w:val="19"/>
+          <w:szCs w:val="19"/>
+        </w:rPr>
+        <w:t xml:space="preserve"> </w:t>
+      </w:r>
+      <w:proofErr w:type="spellStart"/>
+      <w:r>
+        <w:rPr>
+          <w:rFonts w:ascii="Consolas" w:hAnsi="Consolas" w:cs="Consolas"/>
+          <w:color w:val="FF0000"/>
+          <w:sz w:val="19"/>
+          <w:szCs w:val="19"/>
+        </w:rPr>
+        <w:t>address</w:t>
+      </w:r>
+      <w:proofErr w:type="spellEnd"/>
+      <w:r>
+        <w:rPr>
+          <w:rFonts w:ascii="Consolas" w:hAnsi="Consolas" w:cs="Consolas"/>
+          <w:color w:val="0000FF"/>
+          <w:sz w:val="19"/>
+          <w:szCs w:val="19"/>
+        </w:rPr>
+        <w:t>=</w:t>
+      </w:r>
+      <w:r>
+        <w:rPr>
+          <w:rFonts w:ascii="Consolas" w:hAnsi="Consolas" w:cs="Consolas"/>
+          <w:color w:val="000000"/>
+          <w:sz w:val="19"/>
+          <w:szCs w:val="19"/>
+        </w:rPr>
+        <w:t>"</w:t>
+      </w:r>
+      <w:proofErr w:type="spellStart"/>
+      <w:r>
+        <w:rPr>
+          <w:rFonts w:ascii="Consolas" w:hAnsi="Consolas" w:cs="Consolas"/>
+          <w:color w:val="0000FF"/>
+          <w:sz w:val="19"/>
+          <w:szCs w:val="19"/>
+        </w:rPr>
+        <w:t>rest</w:t>
+      </w:r>
+      <w:proofErr w:type="spellEnd"/>
+      <w:r>
+        <w:rPr>
+          <w:rFonts w:ascii="Consolas" w:hAnsi="Consolas" w:cs="Consolas"/>
+          <w:color w:val="000000"/>
+          <w:sz w:val="19"/>
+          <w:szCs w:val="19"/>
+        </w:rPr>
+        <w:t>"</w:t>
+      </w:r>
+      <w:r>
+        <w:rPr>
+          <w:rFonts w:ascii="Consolas" w:hAnsi="Consolas" w:cs="Consolas"/>
+          <w:color w:val="0000FF"/>
+          <w:sz w:val="19"/>
+          <w:szCs w:val="19"/>
+        </w:rPr>
+        <w:tab/>
+      </w:r>
+      <w:r>
+        <w:rPr>
+          <w:rFonts w:ascii="Consolas" w:hAnsi="Consolas" w:cs="Consolas"/>
+          <w:color w:val="0000FF"/>
+          <w:sz w:val="19"/>
+          <w:szCs w:val="19"/>
+        </w:rPr>
+        <w:tab/>
+      </w:r>
+      <w:r>
+        <w:rPr>
+          <w:rFonts w:ascii="Consolas" w:hAnsi="Consolas" w:cs="Consolas"/>
+          <w:color w:val="0000FF"/>
+          <w:sz w:val="19"/>
+          <w:szCs w:val="19"/>
+        </w:rPr>
+        <w:tab/>
+      </w:r>
+      <w:r>
+        <w:rPr>
+          <w:rFonts w:ascii="Consolas" w:hAnsi="Consolas" w:cs="Consolas"/>
+          <w:color w:val="0000FF"/>
+          <w:sz w:val="19"/>
+          <w:szCs w:val="19"/>
+        </w:rPr>
+        <w:tab/>
+      </w:r>
+      <w:r>
+        <w:rPr>
+          <w:rFonts w:ascii="Consolas" w:hAnsi="Consolas" w:cs="Consolas"/>
+          <w:color w:val="0000FF"/>
+          <w:sz w:val="19"/>
+          <w:szCs w:val="19"/>
+        </w:rPr>
+        <w:tab/>
+      </w:r>
+      <w:r>
+        <w:rPr>
+          <w:rFonts w:ascii="Consolas" w:hAnsi="Consolas" w:cs="Consolas"/>
+          <w:color w:val="0000FF"/>
+          <w:sz w:val="19"/>
+          <w:szCs w:val="19"/>
+        </w:rPr>
+        <w:tab/>
+      </w:r>
+      <w:proofErr w:type="spellStart"/>
+      <w:r>
+        <w:rPr>
+          <w:rFonts w:ascii="Consolas" w:hAnsi="Consolas" w:cs="Consolas"/>
+          <w:color w:val="FF0000"/>
+          <w:sz w:val="19"/>
+          <w:szCs w:val="19"/>
+        </w:rPr>
+        <w:t>binding</w:t>
+      </w:r>
+      <w:proofErr w:type="spellEnd"/>
+      <w:r>
+        <w:rPr>
+          <w:rFonts w:ascii="Consolas" w:hAnsi="Consolas" w:cs="Consolas"/>
+          <w:color w:val="0000FF"/>
+          <w:sz w:val="19"/>
+          <w:szCs w:val="19"/>
+        </w:rPr>
+        <w:t>=</w:t>
+      </w:r>
+      <w:r>
+        <w:rPr>
+          <w:rFonts w:ascii="Consolas" w:hAnsi="Consolas" w:cs="Consolas"/>
+          <w:color w:val="000000"/>
+          <w:sz w:val="19"/>
+          <w:szCs w:val="19"/>
+        </w:rPr>
+        <w:t>"</w:t>
+      </w:r>
+      <w:proofErr w:type="spellStart"/>
+      <w:r>
+        <w:rPr>
+          <w:rFonts w:ascii="Consolas" w:hAnsi="Consolas" w:cs="Consolas"/>
+          <w:color w:val="0000FF"/>
+          <w:sz w:val="19"/>
+          <w:szCs w:val="19"/>
+        </w:rPr>
+        <w:t>webHttpBinding</w:t>
+      </w:r>
+      <w:proofErr w:type="spellEnd"/>
+      <w:r>
+        <w:rPr>
+          <w:rFonts w:ascii="Consolas" w:hAnsi="Consolas" w:cs="Consolas"/>
+          <w:color w:val="000000"/>
+          <w:sz w:val="19"/>
+          <w:szCs w:val="19"/>
+        </w:rPr>
+        <w:t>"</w:t>
+      </w:r>
+      <w:r>
+        <w:rPr>
+          <w:rFonts w:ascii="Consolas" w:hAnsi="Consolas" w:cs="Consolas"/>
+          <w:color w:val="0000FF"/>
+          <w:sz w:val="19"/>
+          <w:szCs w:val="19"/>
+        </w:rPr>
+        <w:t xml:space="preserve"> </w:t>
+      </w:r>
+    </w:p>
+    <w:p>
+      <w:pPr>
+        <w:autoSpaceDE w:val="0"/>
+        <w:autoSpaceDN w:val="0"/>
+        <w:adjustRightInd w:val="0"/>
+        <w:spacing w:after="0" w:line="240" w:lineRule="auto"/>
+        <w:ind w:firstLine="708"/>
+        <w:rPr>
+          <w:rFonts w:ascii="Consolas" w:hAnsi="Consolas" w:cs="Consolas"/>
+          <w:color w:val="000000"/>
+          <w:sz w:val="19"/>
+          <w:szCs w:val="19"/>
+        </w:rPr>
+      </w:pPr>
+      <w:proofErr w:type="spellStart"/>
+      <w:r>
+        <w:rPr>
+          <w:rFonts w:ascii="Consolas" w:hAnsi="Consolas" w:cs="Consolas"/>
+          <w:color w:val="FF0000"/>
+          <w:sz w:val="19"/>
+          <w:szCs w:val="19"/>
+        </w:rPr>
+        <w:t>contract</w:t>
+      </w:r>
+      <w:proofErr w:type="spellEnd"/>
+      <w:r>
+        <w:rPr>
+          <w:rFonts w:ascii="Consolas" w:hAnsi="Consolas" w:cs="Consolas"/>
+          <w:color w:val="0000FF"/>
+          <w:sz w:val="19"/>
+          <w:szCs w:val="19"/>
+        </w:rPr>
+        <w:t>=</w:t>
+      </w:r>
+      <w:r>
+        <w:rPr>
+          <w:rFonts w:ascii="Consolas" w:hAnsi="Consolas" w:cs="Consolas"/>
+          <w:color w:val="000000"/>
+          <w:sz w:val="19"/>
+          <w:szCs w:val="19"/>
+        </w:rPr>
+        <w:t>"</w:t>
+      </w:r>
+      <w:proofErr w:type="spellStart"/>
+      <w:proofErr w:type="gramStart"/>
+      <w:r>
+        <w:rPr>
+          <w:rFonts w:ascii="Consolas" w:hAnsi="Consolas" w:cs="Consolas"/>
+          <w:color w:val="0000FF"/>
+          <w:sz w:val="19"/>
+          <w:szCs w:val="19"/>
+        </w:rPr>
+        <w:t>Application.Credit.Contract.IClientService</w:t>
+      </w:r>
+      <w:proofErr w:type="spellEnd"/>
+      <w:proofErr w:type="gramEnd"/>
+      <w:r>
+        <w:rPr>
+          <w:rFonts w:ascii="Consolas" w:hAnsi="Consolas" w:cs="Consolas"/>
+          <w:color w:val="000000"/>
+          <w:sz w:val="19"/>
+          <w:szCs w:val="19"/>
+        </w:rPr>
+        <w:t>"</w:t>
+      </w:r>
+    </w:p>
+    <w:p>
+      <w:pPr>
+        <w:autoSpaceDE w:val="0"/>
+        <w:autoSpaceDN w:val="0"/>
+        <w:adjustRightInd w:val="0"/>
+        <w:spacing w:after="0" w:line="240" w:lineRule="auto"/>
+        <w:rPr>
+          <w:rFonts w:ascii="Consolas" w:hAnsi="Consolas" w:cs="Consolas"/>
+          <w:color w:val="000000"/>
+          <w:sz w:val="19"/>
+          <w:szCs w:val="19"/>
+        </w:rPr>
+      </w:pPr>
+      <w:r>
+        <w:rPr>
+          <w:rFonts w:ascii="Consolas" w:hAnsi="Consolas" w:cs="Consolas"/>
+          <w:color w:val="0000FF"/>
+          <w:sz w:val="19"/>
+          <w:szCs w:val="19"/>
+        </w:rPr>
+        <w:tab/>
+      </w:r>
+      <w:proofErr w:type="spellStart"/>
+      <w:r>
+        <w:rPr>
+          <w:rFonts w:ascii="Consolas" w:hAnsi="Consolas" w:cs="Consolas"/>
+          <w:color w:val="FF0000"/>
+          <w:sz w:val="19"/>
+          <w:szCs w:val="19"/>
+        </w:rPr>
+        <w:t>bindingConfiguration</w:t>
+      </w:r>
+      <w:proofErr w:type="spellEnd"/>
+      <w:r>
+        <w:rPr>
+          <w:rFonts w:ascii="Consolas" w:hAnsi="Consolas" w:cs="Consolas"/>
+          <w:color w:val="0000FF"/>
+          <w:sz w:val="19"/>
+          <w:szCs w:val="19"/>
+        </w:rPr>
+        <w:t>=</w:t>
+      </w:r>
+      <w:r>
+        <w:rPr>
+          <w:rFonts w:ascii="Consolas" w:hAnsi="Consolas" w:cs="Consolas"/>
+          <w:color w:val="000000"/>
+          <w:sz w:val="19"/>
+          <w:szCs w:val="19"/>
+        </w:rPr>
+        <w:t>"</w:t>
+      </w:r>
+      <w:proofErr w:type="spellStart"/>
+      <w:r>
+        <w:rPr>
+          <w:rFonts w:ascii="Consolas" w:hAnsi="Consolas" w:cs="Consolas"/>
+          <w:color w:val="0000FF"/>
+          <w:sz w:val="19"/>
+          <w:szCs w:val="19"/>
+        </w:rPr>
+        <w:t>EnlaceHTTPRest</w:t>
+      </w:r>
+      <w:proofErr w:type="spellEnd"/>
+      <w:r>
+        <w:rPr>
+          <w:rFonts w:ascii="Consolas" w:hAnsi="Consolas" w:cs="Consolas"/>
+          <w:color w:val="000000"/>
+          <w:sz w:val="19"/>
+          <w:szCs w:val="19"/>
+        </w:rPr>
+        <w:t>"</w:t>
+      </w:r>
+    </w:p>
+    <w:p>
+      <w:pPr>
+        <w:spacing w:line="240" w:lineRule="auto"/>
+        <w:rPr>
+          <w:rFonts w:ascii="Consolas" w:hAnsi="Consolas" w:cs="Consolas"/>
+          <w:color w:val="0000FF"/>
+          <w:sz w:val="19"/>
+          <w:szCs w:val="19"/>
+        </w:rPr>
+      </w:pPr>
+      <w:r>
+        <w:rPr>
+          <w:rFonts w:ascii="Consolas" w:hAnsi="Consolas" w:cs="Consolas"/>
+          <w:color w:val="0000FF"/>
+          <w:sz w:val="19"/>
+          <w:szCs w:val="19"/>
+        </w:rPr>
+        <w:tab/>
+      </w:r>
+      <w:proofErr w:type="spellStart"/>
+      <w:r>
+        <w:rPr>
+          <w:rFonts w:ascii="Consolas" w:hAnsi="Consolas" w:cs="Consolas"/>
+          <w:color w:val="FF0000"/>
+          <w:sz w:val="19"/>
+          <w:szCs w:val="19"/>
+        </w:rPr>
+        <w:t>behaviorConfiguration</w:t>
+      </w:r>
+      <w:proofErr w:type="spellEnd"/>
+      <w:r>
+        <w:rPr>
+          <w:rFonts w:ascii="Consolas" w:hAnsi="Consolas" w:cs="Consolas"/>
+          <w:color w:val="0000FF"/>
+          <w:sz w:val="19"/>
+          <w:szCs w:val="19"/>
+        </w:rPr>
+        <w:t>=</w:t>
+      </w:r>
+      <w:r>
+        <w:rPr>
+          <w:rFonts w:ascii="Consolas" w:hAnsi="Consolas" w:cs="Consolas"/>
+          <w:color w:val="000000"/>
+          <w:sz w:val="19"/>
+          <w:szCs w:val="19"/>
+        </w:rPr>
+        <w:t>"</w:t>
+      </w:r>
+      <w:proofErr w:type="spellStart"/>
+      <w:r>
+        <w:rPr>
+          <w:rFonts w:ascii="Consolas" w:hAnsi="Consolas" w:cs="Consolas"/>
+          <w:color w:val="0000FF"/>
+          <w:sz w:val="19"/>
+          <w:szCs w:val="19"/>
+        </w:rPr>
+        <w:t>webRest</w:t>
+      </w:r>
+      <w:proofErr w:type="spellEnd"/>
+      <w:r>
+        <w:rPr>
+          <w:rFonts w:ascii="Consolas" w:hAnsi="Consolas" w:cs="Consolas"/>
+          <w:color w:val="000000"/>
+          <w:sz w:val="19"/>
+          <w:szCs w:val="19"/>
+        </w:rPr>
+        <w:t>"</w:t>
+      </w:r>
+      <w:r>
+        <w:rPr>
+          <w:rFonts w:ascii="Consolas" w:hAnsi="Consolas" w:cs="Consolas"/>
+          <w:color w:val="0000FF"/>
+          <w:sz w:val="19"/>
+          <w:szCs w:val="19"/>
+        </w:rPr>
+        <w:t>&gt;</w:t>
+      </w:r>
+    </w:p>
+    <w:p>
+      <w:pPr>
+        <w:spacing w:line="240" w:lineRule="auto"/>
+        <w:rPr>
+          <w:rFonts w:ascii="Consolas" w:hAnsi="Consolas" w:cs="Consolas"/>
+          <w:color w:val="0000FF"/>
+          <w:sz w:val="19"/>
+          <w:szCs w:val="19"/>
+        </w:rPr>
+      </w:pPr>
+      <w:r>
+        <w:rPr>
+          <w:rFonts w:ascii="Consolas" w:hAnsi="Consolas" w:cs="Consolas"/>
+          <w:color w:val="0000FF"/>
+          <w:sz w:val="19"/>
+          <w:szCs w:val="19"/>
+        </w:rPr>
+        <w:t>&lt;/</w:t>
+      </w:r>
+      <w:proofErr w:type="spellStart"/>
+      <w:r>
+        <w:rPr>
+          <w:rFonts w:ascii="Consolas" w:hAnsi="Consolas" w:cs="Consolas"/>
+          <w:color w:val="A31515"/>
+          <w:sz w:val="19"/>
+          <w:szCs w:val="19"/>
+        </w:rPr>
+        <w:t>endpoint</w:t>
+      </w:r>
+      <w:proofErr w:type="spellEnd"/>
+      <w:r>
+        <w:rPr>
+          <w:rFonts w:ascii="Consolas" w:hAnsi="Consolas" w:cs="Consolas"/>
+          <w:color w:val="0000FF"/>
+          <w:sz w:val="19"/>
+          <w:szCs w:val="19"/>
+        </w:rPr>
+        <w:t>&gt;</w:t>
+      </w:r>
+    </w:p>
+    <w:p>
+      <w:pPr>
+        <w:spacing w:line="240" w:lineRule="auto"/>
+      </w:pPr>
+    </w:p>
+    <w:p>
+      <w:pPr>
+        <w:spacing w:line="240" w:lineRule="auto"/>
+      </w:pPr>
+    </w:p>
+    <w:p>
+      <w:pPr>
+        <w:spacing w:line="240" w:lineRule="auto"/>
+      </w:pPr>
+      <w:r>
+        <w:t xml:space="preserve">Pendiente </w:t>
+      </w:r>
+      <w:r>
+        <w:t xml:space="preserve">de añadir </w:t>
+      </w:r>
+      <w:r>
+        <w:t>como c</w:t>
+      </w:r>
+      <w:r>
+        <w:t xml:space="preserve">onfigurar y </w:t>
+      </w:r>
+      <w:r>
+        <w:t>d</w:t>
+      </w:r>
+      <w:r>
+        <w:t xml:space="preserve">esplegar WCF en Windows </w:t>
+      </w:r>
+      <w:proofErr w:type="spellStart"/>
+      <w:r>
+        <w:t>Service</w:t>
+      </w:r>
+      <w:proofErr w:type="spellEnd"/>
+      <w:r>
+        <w:t>.</w:t>
       </w:r>
       <w:bookmarkStart w:id="0" w:name="_GoBack"/>
       <w:bookmarkEnd w:id="0"/>
-      <w:r>
-        <w:t xml:space="preserve"> (sección 3)</w:t>
-      </w:r>
     </w:p>
     <w:sectPr>
+      <w:headerReference w:type="default" r:id="rId7"/>
+      <w:footerReference w:type="default" r:id="rId8"/>
       <w:pgSz w:w="11906" w:h="16838"/>
       <w:pgMar w:top="1417" w:right="1701" w:bottom="1417" w:left="1701" w:header="708" w:footer="708" w:gutter="0"/>
       <w:cols w:space="708"/>
@@ -361,6 +3645,159 @@
     </w:sectPr>
   </w:body>
 </w:document>
+</file>
+
+<file path=word/endnotes.xml><?xml version="1.0" encoding="utf-8"?>
+<w:endnotes xmlns:wpc="http://schemas.microsoft.com/office/word/2010/wordprocessingCanvas" xmlns:cx="http://schemas.microsoft.com/office/drawing/2014/chartex" xmlns:cx1="http://schemas.microsoft.com/office/drawing/2015/9/8/chartex" xmlns:cx2="http://schemas.microsoft.com/office/drawing/2015/10/21/chartex" xmlns:cx3="http://schemas.microsoft.com/office/drawing/2016/5/9/chartex" xmlns:cx4="http://schemas.microsoft.com/office/drawing/2016/5/10/chartex" xmlns:cx5="http://schemas.microsoft.com/office/drawing/2016/5/11/chartex" xmlns:cx6="http://schemas.microsoft.com/office/drawing/2016/5/12/chartex" xmlns:cx7="http://schemas.microsoft.com/office/drawing/2016/5/13/chartex" xmlns:cx8="http://schemas.microsoft.com/office/drawing/2016/5/14/chartex" xmlns:mc="http://schemas.openxmlformats.org/markup-compatibility/2006" xmlns:aink="http://schemas.microsoft.com/office/drawing/2016/ink" xmlns:am3d="http://schemas.microsoft.com/office/drawing/2017/model3d" xmlns:o="urn:schemas-microsoft-com:office:office" xmlns:r="http://schemas.openxmlformats.org/officeDocument/2006/relationships" xmlns:m="http://schemas.openxmlformats.org/officeDocument/2006/math" xmlns:v="urn:schemas-microsoft-com:vml" xmlns:wp14="http://schemas.microsoft.com/office/word/2010/wordprocessingDrawing" xmlns:wp="http://schemas.openxmlformats.org/drawingml/2006/wordprocessingDrawing" xmlns:w10="urn:schemas-microsoft-com:office:word" xmlns:w="http://schemas.openxmlformats.org/wordprocessingml/2006/main" xmlns:w14="http://schemas.microsoft.com/office/word/2010/wordml" xmlns:w15="http://schemas.microsoft.com/office/word/2012/wordml" xmlns:w16cid="http://schemas.microsoft.com/office/word/2016/wordml/cid" xmlns:w16se="http://schemas.microsoft.com/office/word/2015/wordml/symex" xmlns:wpg="http://schemas.microsoft.com/office/word/2010/wordprocessingGroup" xmlns:wpi="http://schemas.microsoft.com/office/word/2010/wordprocessingInk" xmlns:wne="http://schemas.microsoft.com/office/word/2006/wordml" xmlns:wps="http://schemas.microsoft.com/office/word/2010/wordprocessingShape" mc:Ignorable="w14 w15 w16se w16cid wp14">
+  <w:endnote w:type="separator" w:id="-1">
+    <w:p>
+      <w:pPr>
+        <w:spacing w:after="0" w:line="240" w:lineRule="auto"/>
+      </w:pPr>
+      <w:r>
+        <w:separator/>
+      </w:r>
+    </w:p>
+  </w:endnote>
+  <w:endnote w:type="continuationSeparator" w:id="0">
+    <w:p>
+      <w:pPr>
+        <w:spacing w:after="0" w:line="240" w:lineRule="auto"/>
+      </w:pPr>
+      <w:r>
+        <w:continuationSeparator/>
+      </w:r>
+    </w:p>
+  </w:endnote>
+</w:endnotes>
+</file>
+
+<file path=word/footer1.xml><?xml version="1.0" encoding="utf-8"?>
+<w:ftr xmlns:wpc="http://schemas.microsoft.com/office/word/2010/wordprocessingCanvas" xmlns:cx="http://schemas.microsoft.com/office/drawing/2014/chartex" xmlns:cx1="http://schemas.microsoft.com/office/drawing/2015/9/8/chartex" xmlns:cx2="http://schemas.microsoft.com/office/drawing/2015/10/21/chartex" xmlns:cx3="http://schemas.microsoft.com/office/drawing/2016/5/9/chartex" xmlns:cx4="http://schemas.microsoft.com/office/drawing/2016/5/10/chartex" xmlns:cx5="http://schemas.microsoft.com/office/drawing/2016/5/11/chartex" xmlns:cx6="http://schemas.microsoft.com/office/drawing/2016/5/12/chartex" xmlns:cx7="http://schemas.microsoft.com/office/drawing/2016/5/13/chartex" xmlns:cx8="http://schemas.microsoft.com/office/drawing/2016/5/14/chartex" xmlns:mc="http://schemas.openxmlformats.org/markup-compatibility/2006" xmlns:aink="http://schemas.microsoft.com/office/drawing/2016/ink" xmlns:am3d="http://schemas.microsoft.com/office/drawing/2017/model3d" xmlns:o="urn:schemas-microsoft-com:office:office" xmlns:r="http://schemas.openxmlformats.org/officeDocument/2006/relationships" xmlns:m="http://schemas.openxmlformats.org/officeDocument/2006/math" xmlns:v="urn:schemas-microsoft-com:vml" xmlns:wp14="http://schemas.microsoft.com/office/word/2010/wordprocessingDrawing" xmlns:wp="http://schemas.openxmlformats.org/drawingml/2006/wordprocessingDrawing" xmlns:w10="urn:schemas-microsoft-com:office:word" xmlns:w="http://schemas.openxmlformats.org/wordprocessingml/2006/main" xmlns:w14="http://schemas.microsoft.com/office/word/2010/wordml" xmlns:w15="http://schemas.microsoft.com/office/word/2012/wordml" xmlns:w16cid="http://schemas.microsoft.com/office/word/2016/wordml/cid" xmlns:w16se="http://schemas.microsoft.com/office/word/2015/wordml/symex" xmlns:wpg="http://schemas.microsoft.com/office/word/2010/wordprocessingGroup" xmlns:wpi="http://schemas.microsoft.com/office/word/2010/wordprocessingInk" xmlns:wne="http://schemas.microsoft.com/office/word/2006/wordml" xmlns:wps="http://schemas.microsoft.com/office/word/2010/wordprocessingShape" mc:Ignorable="w14 w15 w16se w16cid wp14">
+  <w:p>
+    <w:pPr>
+      <w:pStyle w:val="Piedepgina"/>
+      <w:jc w:val="right"/>
+    </w:pPr>
+    <w:r>
+      <w:t xml:space="preserve">Página </w:t>
+    </w:r>
+    <w:r>
+      <w:fldChar w:fldCharType="begin"/>
+    </w:r>
+    <w:r>
+      <w:instrText xml:space="preserve"> PAGE   \* MERGEFORMAT </w:instrText>
+    </w:r>
+    <w:r>
+      <w:fldChar w:fldCharType="separate"/>
+    </w:r>
+    <w:r>
+      <w:rPr>
+        <w:noProof/>
+      </w:rPr>
+      <w:t>1</w:t>
+    </w:r>
+    <w:r>
+      <w:fldChar w:fldCharType="end"/>
+    </w:r>
+    <w:r>
+      <w:t xml:space="preserve"> de </w:t>
+    </w:r>
+    <w:r>
+      <w:fldChar w:fldCharType="begin"/>
+    </w:r>
+    <w:r>
+      <w:instrText xml:space="preserve"> NUMPAGES   \* MERGEFORMAT </w:instrText>
+    </w:r>
+    <w:r>
+      <w:fldChar w:fldCharType="separate"/>
+    </w:r>
+    <w:r>
+      <w:rPr>
+        <w:noProof/>
+      </w:rPr>
+      <w:t>3</w:t>
+    </w:r>
+    <w:r>
+      <w:rPr>
+        <w:noProof/>
+      </w:rPr>
+      <w:fldChar w:fldCharType="end"/>
+    </w:r>
+  </w:p>
+</w:ftr>
+</file>
+
+<file path=word/footnotes.xml><?xml version="1.0" encoding="utf-8"?>
+<w:footnotes xmlns:wpc="http://schemas.microsoft.com/office/word/2010/wordprocessingCanvas" xmlns:cx="http://schemas.microsoft.com/office/drawing/2014/chartex" xmlns:cx1="http://schemas.microsoft.com/office/drawing/2015/9/8/chartex" xmlns:cx2="http://schemas.microsoft.com/office/drawing/2015/10/21/chartex" xmlns:cx3="http://schemas.microsoft.com/office/drawing/2016/5/9/chartex" xmlns:cx4="http://schemas.microsoft.com/office/drawing/2016/5/10/chartex" xmlns:cx5="http://schemas.microsoft.com/office/drawing/2016/5/11/chartex" xmlns:cx6="http://schemas.microsoft.com/office/drawing/2016/5/12/chartex" xmlns:cx7="http://schemas.microsoft.com/office/drawing/2016/5/13/chartex" xmlns:cx8="http://schemas.microsoft.com/office/drawing/2016/5/14/chartex" xmlns:mc="http://schemas.openxmlformats.org/markup-compatibility/2006" xmlns:aink="http://schemas.microsoft.com/office/drawing/2016/ink" xmlns:am3d="http://schemas.microsoft.com/office/drawing/2017/model3d" xmlns:o="urn:schemas-microsoft-com:office:office" xmlns:r="http://schemas.openxmlformats.org/officeDocument/2006/relationships" xmlns:m="http://schemas.openxmlformats.org/officeDocument/2006/math" xmlns:v="urn:schemas-microsoft-com:vml" xmlns:wp14="http://schemas.microsoft.com/office/word/2010/wordprocessingDrawing" xmlns:wp="http://schemas.openxmlformats.org/drawingml/2006/wordprocessingDrawing" xmlns:w10="urn:schemas-microsoft-com:office:word" xmlns:w="http://schemas.openxmlformats.org/wordprocessingml/2006/main" xmlns:w14="http://schemas.microsoft.com/office/word/2010/wordml" xmlns:w15="http://schemas.microsoft.com/office/word/2012/wordml" xmlns:w16cid="http://schemas.microsoft.com/office/word/2016/wordml/cid" xmlns:w16se="http://schemas.microsoft.com/office/word/2015/wordml/symex" xmlns:wpg="http://schemas.microsoft.com/office/word/2010/wordprocessingGroup" xmlns:wpi="http://schemas.microsoft.com/office/word/2010/wordprocessingInk" xmlns:wne="http://schemas.microsoft.com/office/word/2006/wordml" xmlns:wps="http://schemas.microsoft.com/office/word/2010/wordprocessingShape" mc:Ignorable="w14 w15 w16se w16cid wp14">
+  <w:footnote w:type="separator" w:id="-1">
+    <w:p>
+      <w:pPr>
+        <w:spacing w:after="0" w:line="240" w:lineRule="auto"/>
+      </w:pPr>
+      <w:r>
+        <w:separator/>
+      </w:r>
+    </w:p>
+  </w:footnote>
+  <w:footnote w:type="continuationSeparator" w:id="0">
+    <w:p>
+      <w:pPr>
+        <w:spacing w:after="0" w:line="240" w:lineRule="auto"/>
+      </w:pPr>
+      <w:r>
+        <w:continuationSeparator/>
+      </w:r>
+    </w:p>
+  </w:footnote>
+</w:footnotes>
+</file>
+
+<file path=word/header1.xml><?xml version="1.0" encoding="utf-8"?>
+<w:hdr xmlns:wpc="http://schemas.microsoft.com/office/word/2010/wordprocessingCanvas" xmlns:cx="http://schemas.microsoft.com/office/drawing/2014/chartex" xmlns:cx1="http://schemas.microsoft.com/office/drawing/2015/9/8/chartex" xmlns:cx2="http://schemas.microsoft.com/office/drawing/2015/10/21/chartex" xmlns:cx3="http://schemas.microsoft.com/office/drawing/2016/5/9/chartex" xmlns:cx4="http://schemas.microsoft.com/office/drawing/2016/5/10/chartex" xmlns:cx5="http://schemas.microsoft.com/office/drawing/2016/5/11/chartex" xmlns:cx6="http://schemas.microsoft.com/office/drawing/2016/5/12/chartex" xmlns:cx7="http://schemas.microsoft.com/office/drawing/2016/5/13/chartex" xmlns:cx8="http://schemas.microsoft.com/office/drawing/2016/5/14/chartex" xmlns:mc="http://schemas.openxmlformats.org/markup-compatibility/2006" xmlns:aink="http://schemas.microsoft.com/office/drawing/2016/ink" xmlns:am3d="http://schemas.microsoft.com/office/drawing/2017/model3d" xmlns:o="urn:schemas-microsoft-com:office:office" xmlns:r="http://schemas.openxmlformats.org/officeDocument/2006/relationships" xmlns:m="http://schemas.openxmlformats.org/officeDocument/2006/math" xmlns:v="urn:schemas-microsoft-com:vml" xmlns:wp14="http://schemas.microsoft.com/office/word/2010/wordprocessingDrawing" xmlns:wp="http://schemas.openxmlformats.org/drawingml/2006/wordprocessingDrawing" xmlns:w10="urn:schemas-microsoft-com:office:word" xmlns:w="http://schemas.openxmlformats.org/wordprocessingml/2006/main" xmlns:w14="http://schemas.microsoft.com/office/word/2010/wordml" xmlns:w15="http://schemas.microsoft.com/office/word/2012/wordml" xmlns:w16cid="http://schemas.microsoft.com/office/word/2016/wordml/cid" xmlns:w16se="http://schemas.microsoft.com/office/word/2015/wordml/symex" xmlns:wpg="http://schemas.microsoft.com/office/word/2010/wordprocessingGroup" xmlns:wpi="http://schemas.microsoft.com/office/word/2010/wordprocessingInk" xmlns:wne="http://schemas.microsoft.com/office/word/2006/wordml" xmlns:wps="http://schemas.microsoft.com/office/word/2010/wordprocessingShape" mc:Ignorable="w14 w15 w16se w16cid wp14">
+  <w:p>
+    <w:pPr>
+      <w:pStyle w:val="Encabezado"/>
+      <w:jc w:val="center"/>
+      <w:rPr>
+        <w:b/>
+        <w:sz w:val="24"/>
+      </w:rPr>
+    </w:pPr>
+    <w:r>
+      <w:rPr>
+        <w:b/>
+        <w:sz w:val="24"/>
+      </w:rPr>
+      <w:t xml:space="preserve">Servicios web SOAP y REST con Windows </w:t>
+    </w:r>
+    <w:proofErr w:type="spellStart"/>
+    <w:r>
+      <w:rPr>
+        <w:b/>
+        <w:sz w:val="24"/>
+      </w:rPr>
+      <w:t>Communication</w:t>
+    </w:r>
+    <w:proofErr w:type="spellEnd"/>
+    <w:r>
+      <w:rPr>
+        <w:b/>
+        <w:sz w:val="24"/>
+      </w:rPr>
+      <w:t xml:space="preserve"> </w:t>
+    </w:r>
+    <w:proofErr w:type="spellStart"/>
+    <w:r>
+      <w:rPr>
+        <w:b/>
+        <w:sz w:val="24"/>
+      </w:rPr>
+      <w:t>Foundation</w:t>
+    </w:r>
+    <w:proofErr w:type="spellEnd"/>
+  </w:p>
+</w:hdr>
 </file>
 
 <file path=word/numbering.xml><?xml version="1.0" encoding="utf-8"?>
@@ -451,8 +3888,97 @@
       </w:pPr>
     </w:lvl>
   </w:abstractNum>
+  <w:abstractNum w:abstractNumId="1" w15:restartNumberingAfterBreak="0">
+    <w:nsid w:val="61E97C43"/>
+    <w:multiLevelType w:val="hybridMultilevel"/>
+    <w:tmpl w:val="BA0CF6C8"/>
+    <w:lvl w:ilvl="0" w:tplc="0C0A000F">
+      <w:start w:val="1"/>
+      <w:numFmt w:val="decimal"/>
+      <w:lvlText w:val="%1."/>
+      <w:lvlJc w:val="left"/>
+      <w:pPr>
+        <w:ind w:left="1425" w:hanging="360"/>
+      </w:pPr>
+    </w:lvl>
+    <w:lvl w:ilvl="1" w:tplc="0C0A0019" w:tentative="1">
+      <w:start w:val="1"/>
+      <w:numFmt w:val="lowerLetter"/>
+      <w:lvlText w:val="%2."/>
+      <w:lvlJc w:val="left"/>
+      <w:pPr>
+        <w:ind w:left="2145" w:hanging="360"/>
+      </w:pPr>
+    </w:lvl>
+    <w:lvl w:ilvl="2" w:tplc="0C0A001B" w:tentative="1">
+      <w:start w:val="1"/>
+      <w:numFmt w:val="lowerRoman"/>
+      <w:lvlText w:val="%3."/>
+      <w:lvlJc w:val="right"/>
+      <w:pPr>
+        <w:ind w:left="2865" w:hanging="180"/>
+      </w:pPr>
+    </w:lvl>
+    <w:lvl w:ilvl="3" w:tplc="0C0A000F" w:tentative="1">
+      <w:start w:val="1"/>
+      <w:numFmt w:val="decimal"/>
+      <w:lvlText w:val="%4."/>
+      <w:lvlJc w:val="left"/>
+      <w:pPr>
+        <w:ind w:left="3585" w:hanging="360"/>
+      </w:pPr>
+    </w:lvl>
+    <w:lvl w:ilvl="4" w:tplc="0C0A0019" w:tentative="1">
+      <w:start w:val="1"/>
+      <w:numFmt w:val="lowerLetter"/>
+      <w:lvlText w:val="%5."/>
+      <w:lvlJc w:val="left"/>
+      <w:pPr>
+        <w:ind w:left="4305" w:hanging="360"/>
+      </w:pPr>
+    </w:lvl>
+    <w:lvl w:ilvl="5" w:tplc="0C0A001B" w:tentative="1">
+      <w:start w:val="1"/>
+      <w:numFmt w:val="lowerRoman"/>
+      <w:lvlText w:val="%6."/>
+      <w:lvlJc w:val="right"/>
+      <w:pPr>
+        <w:ind w:left="5025" w:hanging="180"/>
+      </w:pPr>
+    </w:lvl>
+    <w:lvl w:ilvl="6" w:tplc="0C0A000F" w:tentative="1">
+      <w:start w:val="1"/>
+      <w:numFmt w:val="decimal"/>
+      <w:lvlText w:val="%7."/>
+      <w:lvlJc w:val="left"/>
+      <w:pPr>
+        <w:ind w:left="5745" w:hanging="360"/>
+      </w:pPr>
+    </w:lvl>
+    <w:lvl w:ilvl="7" w:tplc="0C0A0019" w:tentative="1">
+      <w:start w:val="1"/>
+      <w:numFmt w:val="lowerLetter"/>
+      <w:lvlText w:val="%8."/>
+      <w:lvlJc w:val="left"/>
+      <w:pPr>
+        <w:ind w:left="6465" w:hanging="360"/>
+      </w:pPr>
+    </w:lvl>
+    <w:lvl w:ilvl="8" w:tplc="0C0A001B" w:tentative="1">
+      <w:start w:val="1"/>
+      <w:numFmt w:val="lowerRoman"/>
+      <w:lvlText w:val="%9."/>
+      <w:lvlJc w:val="right"/>
+      <w:pPr>
+        <w:ind w:left="7185" w:hanging="180"/>
+      </w:pPr>
+    </w:lvl>
+  </w:abstractNum>
   <w:num w:numId="1">
     <w:abstractNumId w:val="0"/>
+  </w:num>
+  <w:num w:numId="2">
+    <w:abstractNumId w:val="1"/>
   </w:num>
 </w:numbering>
 </file>
@@ -893,6 +4419,50 @@
       <w:contextualSpacing/>
     </w:pPr>
   </w:style>
+  <w:style w:type="paragraph" w:styleId="Encabezado">
+    <w:name w:val="header"/>
+    <w:basedOn w:val="Normal"/>
+    <w:link w:val="EncabezadoCar"/>
+    <w:uiPriority w:val="99"/>
+    <w:unhideWhenUsed/>
+    <w:rsid w:val="00BB4EA3"/>
+    <w:pPr>
+      <w:tabs>
+        <w:tab w:val="center" w:pos="4252"/>
+        <w:tab w:val="right" w:pos="8504"/>
+      </w:tabs>
+      <w:spacing w:after="0" w:line="240" w:lineRule="auto"/>
+    </w:pPr>
+  </w:style>
+  <w:style w:type="character" w:customStyle="1" w:styleId="EncabezadoCar">
+    <w:name w:val="Encabezado Car"/>
+    <w:basedOn w:val="Fuentedeprrafopredeter"/>
+    <w:link w:val="Encabezado"/>
+    <w:uiPriority w:val="99"/>
+    <w:rsid w:val="00BB4EA3"/>
+  </w:style>
+  <w:style w:type="paragraph" w:styleId="Piedepgina">
+    <w:name w:val="footer"/>
+    <w:basedOn w:val="Normal"/>
+    <w:link w:val="PiedepginaCar"/>
+    <w:uiPriority w:val="99"/>
+    <w:unhideWhenUsed/>
+    <w:rsid w:val="00BB4EA3"/>
+    <w:pPr>
+      <w:tabs>
+        <w:tab w:val="center" w:pos="4252"/>
+        <w:tab w:val="right" w:pos="8504"/>
+      </w:tabs>
+      <w:spacing w:after="0" w:line="240" w:lineRule="auto"/>
+    </w:pPr>
+  </w:style>
+  <w:style w:type="character" w:customStyle="1" w:styleId="PiedepginaCar">
+    <w:name w:val="Pie de página Car"/>
+    <w:basedOn w:val="Fuentedeprrafopredeter"/>
+    <w:link w:val="Piedepgina"/>
+    <w:uiPriority w:val="99"/>
+    <w:rsid w:val="00BB4EA3"/>
+  </w:style>
 </w:styles>
 </file>
 

</xml_diff>